<commit_message>
Review chapter 2 edits
</commit_message>
<xml_diff>
--- a/nostarch/word/data-viz-fs-edits-dk-response.docx
+++ b/nostarch/word/data-viz-fs-edits-dk-response.docx
@@ -274,10 +274,7 @@
         <w:t xml:space="preserve">There was nothing unique about the data that </w:t>
       </w:r>
       <w:r>
-        <w:t>Scherer</w:t>
-      </w:r>
-      <w:r>
-        <w:t xml:space="preserve"> </w:t>
+        <w:t xml:space="preserve">Scherer </w:t>
       </w:r>
       <w:r>
         <w:t xml:space="preserve">and </w:t>
@@ -310,10 +307,7 @@
         <w:t xml:space="preserve"> in their stories. But </w:t>
       </w:r>
       <w:r>
-        <w:t>Scherer</w:t>
-      </w:r>
-      <w:r>
-        <w:t xml:space="preserve"> </w:t>
+        <w:t xml:space="preserve">Scherer </w:t>
       </w:r>
       <w:r>
         <w:t xml:space="preserve">and </w:t>
@@ -812,10 +806,7 @@
         <w:t xml:space="preserve">When I asked </w:t>
       </w:r>
       <w:r>
-        <w:t>Scherer</w:t>
-      </w:r>
-      <w:r>
-        <w:t xml:space="preserve"> </w:t>
+        <w:t xml:space="preserve">Scherer </w:t>
       </w:r>
       <w:r>
         <w:t xml:space="preserve">and </w:t>
@@ -1346,8 +1337,8 @@
       <w:pPr>
         <w:pStyle w:val="HeadA"/>
       </w:pPr>
-      <w:bookmarkStart w:id="30" w:name="ggplot2"/>
-      <w:bookmarkStart w:id="31" w:name="_Toc113535015"/>
+      <w:bookmarkStart w:id="30" w:name="_Toc113535015"/>
+      <w:bookmarkStart w:id="31" w:name="ggplot2"/>
       <w:bookmarkEnd w:id="25"/>
       <w:r>
         <w:t>Working With</w:t>
@@ -1358,7 +1349,7 @@
       <w:r>
         <w:t>ggplot2</w:t>
       </w:r>
-      <w:bookmarkEnd w:id="31"/>
+      <w:bookmarkEnd w:id="30"/>
     </w:p>
     <w:p>
       <w:pPr>
@@ -2580,10 +2571,7 @@
         <w:pStyle w:val="Body"/>
       </w:pPr>
       <w:r>
-        <w:t xml:space="preserve">Now, in Figure 2-7, we see that people in </w:t>
-      </w:r>
-      <w:r>
-        <w:t xml:space="preserve">1952 had a life expectancy of about 28 and </w:t>
+        <w:t xml:space="preserve">Now, in Figure 2-7, we see that people in 1952 had a life expectancy of about 28 and </w:t>
       </w:r>
       <w:r>
         <w:t xml:space="preserve">that this value rose </w:t>
@@ -2592,6 +2580,7 @@
         <w:t xml:space="preserve">through every year in our </w:t>
       </w:r>
       <w:commentRangeStart w:id="69"/>
+      <w:commentRangeStart w:id="70"/>
       <w:r>
         <w:t>data.</w:t>
       </w:r>
@@ -2604,6 +2593,16 @@
           <w:lang w:eastAsia="en-US"/>
         </w:rPr>
         <w:commentReference w:id="69"/>
+      </w:r>
+      <w:commentRangeEnd w:id="70"/>
+      <w:r>
+        <w:rPr>
+          <w:rStyle w:val="CommentReference"/>
+          <w:rFonts w:ascii="Times New Roman" w:hAnsi="Times New Roman" w:cs="Times New Roman"/>
+          <w:color w:val="auto"/>
+          <w:lang w:val="en-CA"/>
+        </w:rPr>
+        <w:commentReference w:id="70"/>
       </w:r>
     </w:p>
     <w:p>
@@ -3713,7 +3712,7 @@
       <w:pPr>
         <w:pStyle w:val="HeadB"/>
       </w:pPr>
-      <w:bookmarkStart w:id="70" w:name="_Toc113535018"/>
+      <w:bookmarkStart w:id="71" w:name="_Toc113535018"/>
       <w:r>
         <w:t xml:space="preserve">The </w:t>
       </w:r>
@@ -3726,7 +3725,7 @@
       <w:r>
         <w:t>: Altering Aesthetic Properties</w:t>
       </w:r>
-      <w:bookmarkEnd w:id="70"/>
+      <w:bookmarkEnd w:id="71"/>
     </w:p>
     <w:p>
       <w:pPr>
@@ -3735,7 +3734,7 @@
       <w:r>
         <w:t xml:space="preserve">Before we return to the drought </w:t>
       </w:r>
-      <w:ins w:id="71" w:author="David Keyes" w:date="2022-10-04T10:08:00Z">
+      <w:ins w:id="72" w:author="David Keyes" w:date="2022-10-04T10:08:00Z">
         <w:r>
           <w:t>data visualization</w:t>
         </w:r>
@@ -4155,7 +4154,7 @@
       <w:r>
         <w:t xml:space="preserve">, </w:t>
       </w:r>
-      <w:ins w:id="72" w:author="David Keyes" w:date="2022-10-04T08:20:00Z">
+      <w:ins w:id="73" w:author="David Keyes" w:date="2022-10-04T08:20:00Z">
         <w:r>
           <w:t>meaning it can take any numeric value</w:t>
         </w:r>
@@ -4405,11 +4404,11 @@
       <w:pPr>
         <w:pStyle w:val="HeadB"/>
       </w:pPr>
-      <w:bookmarkStart w:id="73" w:name="_Toc113535019"/>
+      <w:bookmarkStart w:id="74" w:name="_Toc113535019"/>
       <w:r>
         <w:t>The Fourth Layer: Setting a Theme</w:t>
       </w:r>
-      <w:bookmarkEnd w:id="73"/>
+      <w:bookmarkEnd w:id="74"/>
     </w:p>
     <w:p>
       <w:pPr>
@@ -4456,12 +4455,12 @@
       <w:r>
         <w:t xml:space="preserve">, </w:t>
       </w:r>
-      <w:del w:id="74" w:author="David Keyes" w:date="2022-10-04T08:21:00Z">
+      <w:del w:id="75" w:author="David Keyes" w:date="2022-10-04T08:21:00Z">
         <w:r>
           <w:delText xml:space="preserve">I’ve </w:delText>
         </w:r>
       </w:del>
-      <w:ins w:id="75" w:author="David Keyes" w:date="2022-10-04T08:21:00Z">
+      <w:ins w:id="76" w:author="David Keyes" w:date="2022-10-04T08:21:00Z">
         <w:r>
           <w:t xml:space="preserve">we’ve </w:t>
         </w:r>
@@ -4713,7 +4712,7 @@
     <w:p>
       <w:pPr>
         <w:pStyle w:val="Body"/>
-        <w:pPrChange w:id="76" w:author="Frances" w:date="2022-09-08T12:33:00Z">
+        <w:pPrChange w:id="77" w:author="Frances" w:date="2022-09-08T12:33:00Z">
           <w:pPr>
             <w:pStyle w:val="GraphicSlug"/>
           </w:pPr>
@@ -4966,7 +4965,7 @@
       <w:r>
         <w:t xml:space="preserve">an ugly plot, let’s instead return to the drought </w:t>
       </w:r>
-      <w:ins w:id="77" w:author="David Keyes" w:date="2022-10-04T10:08:00Z">
+      <w:ins w:id="78" w:author="David Keyes" w:date="2022-10-04T10:08:00Z">
         <w:r>
           <w:t>data visualization</w:t>
         </w:r>
@@ -4991,19 +4990,19 @@
       <w:pPr>
         <w:pStyle w:val="HeadA"/>
       </w:pPr>
-      <w:bookmarkStart w:id="78" w:name="_Toc113535020"/>
-      <w:bookmarkStart w:id="79" w:name="recreating-the-drought-visualization"/>
-      <w:bookmarkEnd w:id="30"/>
+      <w:bookmarkStart w:id="79" w:name="_Toc113535020"/>
+      <w:bookmarkStart w:id="80" w:name="recreating-the-drought-visualization"/>
+      <w:bookmarkEnd w:id="31"/>
       <w:r>
         <w:lastRenderedPageBreak/>
         <w:t>Recreating the Drought Visualization</w:t>
       </w:r>
-      <w:ins w:id="80" w:author="Frances" w:date="2022-09-08T12:36:00Z">
+      <w:ins w:id="81" w:author="Frances" w:date="2022-09-08T12:36:00Z">
         <w:r>
           <w:t xml:space="preserve"> with ggplot</w:t>
         </w:r>
       </w:ins>
-      <w:bookmarkEnd w:id="78"/>
+      <w:bookmarkEnd w:id="79"/>
     </w:p>
     <w:p>
       <w:pPr>
@@ -5018,7 +5017,7 @@
       <w:r>
         <w:t xml:space="preserve">code relies on a combination of ggplot fundamentals and some less-well-known tweaks that make it really shine. In order to understand how </w:t>
       </w:r>
-      <w:ins w:id="81" w:author="David Keyes" w:date="2022-10-04T10:08:00Z">
+      <w:ins w:id="82" w:author="David Keyes" w:date="2022-10-04T10:08:00Z">
         <w:r>
           <w:t>Scherer and Karamanis</w:t>
         </w:r>
@@ -5026,7 +5025,7 @@
       <w:r>
         <w:t xml:space="preserve"> made their data vi</w:t>
       </w:r>
-      <w:ins w:id="82" w:author="David Keyes" w:date="2022-10-04T10:08:00Z">
+      <w:ins w:id="83" w:author="David Keyes" w:date="2022-10-04T10:08:00Z">
         <w:r>
           <w:t>sualization</w:t>
         </w:r>
@@ -5045,13 +5044,13 @@
       <w:pPr>
         <w:pStyle w:val="HeadB"/>
       </w:pPr>
-      <w:bookmarkStart w:id="83" w:name="_Toc113535021"/>
-      <w:commentRangeStart w:id="84"/>
+      <w:bookmarkStart w:id="84" w:name="_Toc113535021"/>
+      <w:commentRangeStart w:id="85"/>
       <w:r>
         <w:t>Plotting One Region and Year</w:t>
       </w:r>
-      <w:bookmarkEnd w:id="83"/>
-      <w:commentRangeEnd w:id="84"/>
+      <w:bookmarkEnd w:id="84"/>
+      <w:commentRangeEnd w:id="85"/>
       <w:r>
         <w:rPr>
           <w:rStyle w:val="CommentReference"/>
@@ -5063,7 +5062,7 @@
           <w:color w:val="auto"/>
           <w:lang w:eastAsia="en-US"/>
         </w:rPr>
-        <w:commentReference w:id="84"/>
+        <w:commentReference w:id="85"/>
       </w:r>
     </w:p>
     <w:p>
@@ -6418,7 +6417,7 @@
       <w:r>
         <w:t xml:space="preserve">. </w:t>
       </w:r>
-      <w:commentRangeStart w:id="85"/>
+      <w:commentRangeStart w:id="86"/>
       <w:r>
         <w:t>You can see the result in in Figure 2-1</w:t>
       </w:r>
@@ -6428,7 +6427,7 @@
       <w:r>
         <w:t>.</w:t>
       </w:r>
-      <w:commentRangeEnd w:id="85"/>
+      <w:commentRangeEnd w:id="86"/>
       <w:r>
         <w:rPr>
           <w:rStyle w:val="CommentReference"/>
@@ -6436,7 +6435,7 @@
           <w:color w:val="auto"/>
           <w:lang w:eastAsia="en-US"/>
         </w:rPr>
-        <w:commentReference w:id="85"/>
+        <w:commentReference w:id="86"/>
       </w:r>
     </w:p>
     <w:p>
@@ -6543,11 +6542,11 @@
       <w:pPr>
         <w:pStyle w:val="HeadB"/>
       </w:pPr>
-      <w:bookmarkStart w:id="86" w:name="_Toc113535022"/>
+      <w:bookmarkStart w:id="87" w:name="_Toc113535022"/>
       <w:r>
         <w:t>Changing Aesthetic Properties</w:t>
       </w:r>
-      <w:bookmarkEnd w:id="86"/>
+      <w:bookmarkEnd w:id="87"/>
     </w:p>
     <w:p>
       <w:pPr>
@@ -8105,7 +8104,7 @@
       <w:r>
         <w:t xml:space="preserve">Up to this point, we’ve focused on one of the single plots that make up the larger </w:t>
       </w:r>
-      <w:ins w:id="87" w:author="David Keyes" w:date="2022-10-04T10:08:00Z">
+      <w:ins w:id="88" w:author="David Keyes" w:date="2022-10-04T10:08:00Z">
         <w:r>
           <w:t xml:space="preserve">data </w:t>
         </w:r>
@@ -8117,7 +8116,7 @@
       <w:r>
         <w:t xml:space="preserve">. But the final product that </w:t>
       </w:r>
-      <w:ins w:id="88" w:author="David Keyes" w:date="2022-10-04T10:09:00Z">
+      <w:ins w:id="89" w:author="David Keyes" w:date="2022-10-04T10:09:00Z">
         <w:r>
           <w:t>Scherer and Karamanis</w:t>
         </w:r>
@@ -8140,11 +8139,12 @@
       <w:r>
         <w:t xml:space="preserve"> </w:t>
       </w:r>
-      <w:commentRangeStart w:id="89"/>
+      <w:commentRangeStart w:id="90"/>
+      <w:commentRangeStart w:id="91"/>
       <w:r>
         <w:t>Let’s discuss the ggplot feature they used to create all of these plots.</w:t>
       </w:r>
-      <w:commentRangeEnd w:id="89"/>
+      <w:commentRangeEnd w:id="90"/>
       <w:r>
         <w:rPr>
           <w:rStyle w:val="CommentReference"/>
@@ -8152,21 +8152,31 @@
           <w:color w:val="auto"/>
           <w:lang w:eastAsia="en-US"/>
         </w:rPr>
-        <w:commentReference w:id="89"/>
+        <w:commentReference w:id="90"/>
+      </w:r>
+      <w:commentRangeEnd w:id="91"/>
+      <w:r>
+        <w:rPr>
+          <w:rStyle w:val="CommentReference"/>
+          <w:rFonts w:ascii="Times New Roman" w:hAnsi="Times New Roman" w:cs="Times New Roman"/>
+          <w:color w:val="auto"/>
+          <w:lang w:val="en-CA"/>
+        </w:rPr>
+        <w:commentReference w:id="91"/>
       </w:r>
     </w:p>
     <w:p>
       <w:pPr>
         <w:pStyle w:val="HeadB"/>
       </w:pPr>
-      <w:bookmarkStart w:id="90" w:name="_Toc113535023"/>
+      <w:bookmarkStart w:id="92" w:name="_Toc113535023"/>
       <w:r>
         <w:t>Faceting</w:t>
       </w:r>
       <w:r>
         <w:t xml:space="preserve"> the Plot</w:t>
       </w:r>
-      <w:bookmarkEnd w:id="90"/>
+      <w:bookmarkEnd w:id="92"/>
     </w:p>
     <w:p>
       <w:pPr>
@@ -8190,7 +8200,7 @@
       <w:r>
         <w:t xml:space="preserve">more commonly in the </w:t>
       </w:r>
-      <w:ins w:id="91" w:author="David Keyes" w:date="2022-10-04T10:08:00Z">
+      <w:ins w:id="93" w:author="David Keyes" w:date="2022-10-04T10:08:00Z">
         <w:r>
           <w:t>data visualization</w:t>
         </w:r>
@@ -8213,42 +8223,42 @@
       <w:r>
         <w:t xml:space="preserve">). </w:t>
       </w:r>
-      <w:ins w:id="92" w:author="David Keyes" w:date="2022-10-04T10:29:00Z">
+      <w:ins w:id="94" w:author="David Keyes" w:date="2022-10-04T10:29:00Z">
         <w:r>
           <w:t>Faceting takes a single plot and makes it into multiple plots</w:t>
         </w:r>
       </w:ins>
-      <w:ins w:id="93" w:author="David Keyes" w:date="2022-10-04T10:30:00Z">
+      <w:ins w:id="95" w:author="David Keyes" w:date="2022-10-04T10:30:00Z">
         <w:r>
           <w:t xml:space="preserve"> using a variable (think: a line chart showing life expectancy by country over time</w:t>
         </w:r>
       </w:ins>
-      <w:ins w:id="94" w:author="David Keyes" w:date="2022-10-04T10:31:00Z">
+      <w:ins w:id="96" w:author="David Keyes" w:date="2022-10-04T10:31:00Z">
         <w:r>
           <w:t xml:space="preserve">, </w:t>
         </w:r>
       </w:ins>
-      <w:ins w:id="95" w:author="David Keyes" w:date="2022-10-04T10:32:00Z">
+      <w:ins w:id="97" w:author="David Keyes" w:date="2022-10-04T10:32:00Z">
         <w:r>
           <w:t xml:space="preserve">but </w:t>
         </w:r>
       </w:ins>
-      <w:ins w:id="96" w:author="David Keyes" w:date="2022-10-04T10:31:00Z">
+      <w:ins w:id="98" w:author="David Keyes" w:date="2022-10-04T10:31:00Z">
         <w:r>
           <w:t>instead of multiple lines on one plot, we get multiple plots with one line per plo</w:t>
         </w:r>
       </w:ins>
-      <w:ins w:id="97" w:author="David Keyes" w:date="2022-10-04T10:32:00Z">
+      <w:ins w:id="99" w:author="David Keyes" w:date="2022-10-04T10:32:00Z">
         <w:r>
           <w:t>t</w:t>
         </w:r>
       </w:ins>
-      <w:ins w:id="98" w:author="David Keyes" w:date="2022-10-04T10:31:00Z">
+      <w:ins w:id="100" w:author="David Keyes" w:date="2022-10-04T10:31:00Z">
         <w:r>
           <w:t>).</w:t>
         </w:r>
       </w:ins>
-      <w:ins w:id="99" w:author="David Keyes" w:date="2022-10-04T10:33:00Z">
+      <w:ins w:id="101" w:author="David Keyes" w:date="2022-10-04T10:33:00Z">
         <w:r>
           <w:t xml:space="preserve"> </w:t>
         </w:r>
@@ -9423,7 +9433,7 @@
       <w:pPr>
         <w:pStyle w:val="Body"/>
       </w:pPr>
-      <w:ins w:id="100" w:author="David Keyes" w:date="2022-10-04T10:09:00Z">
+      <w:ins w:id="102" w:author="David Keyes" w:date="2022-10-04T10:09:00Z">
         <w:r>
           <w:t>Scherer and Karamanis</w:t>
         </w:r>
@@ -9458,7 +9468,7 @@
       <w:r>
         <w:t xml:space="preserve"> argument moves the year label from the right side (where it appears by default) to the left. With this code in place, we can see the final plot coming together in Figure 2-1</w:t>
       </w:r>
-      <w:ins w:id="101" w:author="Frances" w:date="2022-09-27T17:41:00Z">
+      <w:ins w:id="103" w:author="Frances" w:date="2022-09-27T17:41:00Z">
         <w:r>
           <w:t>5</w:t>
         </w:r>
@@ -9575,11 +9585,11 @@
       <w:pPr>
         <w:pStyle w:val="HeadB"/>
       </w:pPr>
-      <w:bookmarkStart w:id="102" w:name="_Toc113535024"/>
+      <w:bookmarkStart w:id="104" w:name="_Toc113535024"/>
       <w:r>
         <w:t>Applying Small Polishes</w:t>
       </w:r>
-      <w:bookmarkEnd w:id="102"/>
+      <w:bookmarkEnd w:id="104"/>
     </w:p>
     <w:p>
       <w:pPr>
@@ -9648,18 +9658,18 @@
       <w:pPr>
         <w:pStyle w:val="Body"/>
       </w:pPr>
-      <w:commentRangeStart w:id="103"/>
-      <w:commentRangeEnd w:id="103"/>
+      <w:commentRangeStart w:id="105"/>
+      <w:commentRangeEnd w:id="105"/>
       <w:r>
         <w:rPr>
           <w:rStyle w:val="CommentReference"/>
         </w:rPr>
-        <w:commentReference w:id="103"/>
+        <w:commentReference w:id="105"/>
       </w:r>
       <w:r>
         <w:t xml:space="preserve">The </w:t>
       </w:r>
-      <w:commentRangeStart w:id="104"/>
+      <w:commentRangeStart w:id="106"/>
       <w:proofErr w:type="spellStart"/>
       <w:r>
         <w:rPr>
@@ -9691,7 +9701,7 @@
       <w:r>
         <w:t xml:space="preserve"> </w:t>
       </w:r>
-      <w:commentRangeEnd w:id="104"/>
+      <w:commentRangeEnd w:id="106"/>
       <w:r>
         <w:rPr>
           <w:rStyle w:val="CommentReference"/>
@@ -9699,7 +9709,7 @@
           <w:color w:val="auto"/>
           <w:lang w:eastAsia="en-US"/>
         </w:rPr>
-        <w:commentReference w:id="104"/>
+        <w:commentReference w:id="106"/>
       </w:r>
       <w:r>
         <w:t xml:space="preserve">function </w:t>
@@ -10676,8 +10686,8 @@
       <w:r>
         <w:br/>
       </w:r>
-      <w:commentRangeStart w:id="105"/>
-      <w:commentRangeStart w:id="106"/>
+      <w:commentRangeStart w:id="107"/>
+      <w:commentRangeStart w:id="108"/>
       <w:r>
         <w:t xml:space="preserve">  </w:t>
       </w:r>
@@ -10687,7 +10697,7 @@
         </w:rPr>
         <w:t>1</w:t>
       </w:r>
-      <w:commentRangeEnd w:id="105"/>
+      <w:commentRangeEnd w:id="107"/>
       <w:r>
         <w:rPr>
           <w:rStyle w:val="CommentReference"/>
@@ -10695,9 +10705,9 @@
           <w:color w:val="auto"/>
           <w:lang w:eastAsia="en-US"/>
         </w:rPr>
-        <w:commentReference w:id="105"/>
-      </w:r>
-      <w:commentRangeEnd w:id="106"/>
+        <w:commentReference w:id="107"/>
+      </w:r>
+      <w:commentRangeEnd w:id="108"/>
       <w:r>
         <w:rPr>
           <w:rStyle w:val="CommentReference"/>
@@ -10705,7 +10715,7 @@
           <w:color w:val="auto"/>
           <w:lang w:val="en-CA"/>
         </w:rPr>
-        <w:commentReference w:id="106"/>
+        <w:commentReference w:id="108"/>
       </w:r>
       <w:r>
         <w:t xml:space="preserve"> </w:t>
@@ -13469,13 +13479,13 @@
       <w:r>
         <w:t xml:space="preserve">, which </w:t>
       </w:r>
-      <w:commentRangeStart w:id="107"/>
-      <w:ins w:id="108" w:author="David Keyes" w:date="2022-10-04T10:41:00Z">
+      <w:commentRangeStart w:id="109"/>
+      <w:ins w:id="110" w:author="David Keyes" w:date="2022-10-04T10:41:00Z">
         <w:r>
           <w:t>determine the</w:t>
         </w:r>
       </w:ins>
-      <w:ins w:id="109" w:author="David Keyes" w:date="2022-10-04T10:42:00Z">
+      <w:ins w:id="111" w:author="David Keyes" w:date="2022-10-04T10:42:00Z">
         <w:r>
           <w:t xml:space="preserve"> boundaries of the rectangle it produces</w:t>
         </w:r>
@@ -13483,7 +13493,7 @@
       <w:r>
         <w:t xml:space="preserve">. </w:t>
       </w:r>
-      <w:commentRangeEnd w:id="107"/>
+      <w:commentRangeEnd w:id="109"/>
       <w:r>
         <w:rPr>
           <w:rStyle w:val="CommentReference"/>
@@ -13491,7 +13501,7 @@
           <w:color w:val="auto"/>
           <w:lang w:eastAsia="en-US"/>
         </w:rPr>
-        <w:commentReference w:id="107"/>
+        <w:commentReference w:id="109"/>
       </w:r>
       <w:r>
         <w:t>The result is a gray background drawn behind each small multiple, as seen in Figure 2-</w:t>
@@ -13507,7 +13517,7 @@
       <w:pPr>
         <w:pStyle w:val="GraphicSlug"/>
       </w:pPr>
-      <w:ins w:id="110" w:author="Frances" w:date="2022-09-27T17:32:00Z">
+      <w:ins w:id="112" w:author="Frances" w:date="2022-09-27T17:32:00Z">
         <w:r>
           <w:t xml:space="preserve"> </w:t>
         </w:r>
@@ -13591,35 +13601,34 @@
         <w:t xml:space="preserve">made </w:t>
       </w:r>
       <w:r>
-        <w:t xml:space="preserve">to the legend. I previously showed a simplified version of the </w:t>
+        <w:t xml:space="preserve">to the legend. </w:t>
+      </w:r>
+      <w:del w:id="113" w:author="David Keyes" w:date="2022-10-06T07:22:00Z">
+        <w:r>
+          <w:delText xml:space="preserve">I previously showed </w:delText>
+        </w:r>
+      </w:del>
+      <w:ins w:id="114" w:author="David Keyes" w:date="2022-10-06T07:22:00Z">
+        <w:r>
+          <w:t xml:space="preserve">We previously saw </w:t>
+        </w:r>
+      </w:ins>
+      <w:r>
+        <w:t xml:space="preserve">a simplified version of the </w:t>
       </w:r>
       <w:proofErr w:type="spellStart"/>
       <w:r>
         <w:rPr>
           <w:rStyle w:val="Literal"/>
         </w:rPr>
-        <w:t>scale_fill_viridis_</w:t>
-      </w:r>
-      <w:proofErr w:type="gramStart"/>
+        <w:t>scale_fill_viridis_d</w:t>
+      </w:r>
+      <w:proofErr w:type="spellEnd"/>
       <w:r>
         <w:rPr>
           <w:rStyle w:val="Literal"/>
         </w:rPr>
-        <w:t>d</w:t>
-      </w:r>
-      <w:proofErr w:type="spellEnd"/>
-      <w:r>
-        <w:rPr>
-          <w:rStyle w:val="Literal"/>
-        </w:rPr>
-        <w:t>(</w:t>
-      </w:r>
-      <w:proofErr w:type="gramEnd"/>
-      <w:r>
-        <w:rPr>
-          <w:rStyle w:val="Literal"/>
-        </w:rPr>
-        <w:t>)</w:t>
+        <w:t>()</w:t>
       </w:r>
       <w:r>
         <w:t xml:space="preserve"> function. </w:t>
@@ -14147,7 +14156,7 @@
       <w:pPr>
         <w:pStyle w:val="CaptionedFigure"/>
       </w:pPr>
-      <w:commentRangeStart w:id="111"/>
+      <w:commentRangeStart w:id="115"/>
       <w:r>
         <w:rPr>
           <w:noProof/>
@@ -14195,12 +14204,12 @@
           </wp:inline>
         </w:drawing>
       </w:r>
-      <w:commentRangeEnd w:id="111"/>
+      <w:commentRangeEnd w:id="115"/>
       <w:r>
         <w:rPr>
           <w:rStyle w:val="CommentReference"/>
         </w:rPr>
-        <w:commentReference w:id="111"/>
+        <w:commentReference w:id="115"/>
       </w:r>
     </w:p>
     <w:p>
@@ -20741,9 +20750,9 @@
       <w:pPr>
         <w:pStyle w:val="Body"/>
       </w:pPr>
-      <w:bookmarkStart w:id="112" w:name="_Toc113535025"/>
-      <w:bookmarkStart w:id="113" w:name="ggplot-is-your-data-viz-secret-weapon"/>
-      <w:bookmarkEnd w:id="79"/>
+      <w:bookmarkStart w:id="116" w:name="_Toc113535025"/>
+      <w:bookmarkStart w:id="117" w:name="ggplot-is-your-data-viz-secret-weapon"/>
+      <w:bookmarkEnd w:id="80"/>
       <w:r>
         <w:t xml:space="preserve">There are a few additional tweaks to colors and spacing, but </w:t>
       </w:r>
@@ -20776,7 +20785,7 @@
       <w:r>
         <w:t xml:space="preserve"> Secret Weapon</w:t>
       </w:r>
-      <w:bookmarkEnd w:id="112"/>
+      <w:bookmarkEnd w:id="116"/>
     </w:p>
     <w:p>
       <w:pPr>
@@ -21256,7 +21265,7 @@
       </w:r>
     </w:p>
     <w:bookmarkEnd w:id="0"/>
-    <w:bookmarkEnd w:id="113"/>
+    <w:bookmarkEnd w:id="117"/>
     <w:p/>
     <w:sectPr>
       <w:pgSz w:w="12240" w:h="15840"/>
@@ -21582,18 +21591,12 @@
         <w:pStyle w:val="CommentText"/>
       </w:pPr>
       <w:r>
-        <w:t xml:space="preserve">As a general approach, we recommend introducing code/an image immediately before it appears, then providing further explanation if </w:t>
-      </w:r>
-      <w:r>
-        <w:t>necessary in a paragraph following it. I’ve suggested some moves in this chapter so you can see what that looks like</w:t>
+        <w:t>As a general approach, we recommend introducing code/an image immediately before it appears, then providing further explanation if necessary in a paragraph following it. I’ve suggested some moves in this chapter so you can see what that looks like</w:t>
       </w:r>
     </w:p>
   </w:comment>
-  <w:comment w:id="84" w:author="Frances" w:date="2022-09-08T15:32:00Z" w:initials="FS">
+  <w:comment w:id="70" w:author="David Keyes" w:date="2022-10-06T07:18:00Z" w:initials="DK">
     <w:p>
-      <w:pPr>
-        <w:pStyle w:val="CommentText"/>
-      </w:pPr>
       <w:r>
         <w:rPr>
           <w:rStyle w:val="CommentReference"/>
@@ -21601,11 +21604,11 @@
         <w:annotationRef/>
       </w:r>
       <w:r>
-        <w:t>Feel free to reword these headings as needed; I’ve suggested them to break up the different tasks you cover</w:t>
+        <w:t>Thanks. I think all instances of stacking are gone now, but please tell me if I’ve missed any.</w:t>
       </w:r>
     </w:p>
   </w:comment>
-  <w:comment w:id="85" w:author="Frances" w:date="2022-09-28T12:37:00Z" w:initials="FS">
+  <w:comment w:id="85" w:author="Frances" w:date="2022-09-08T15:32:00Z" w:initials="FS">
     <w:p>
       <w:pPr>
         <w:pStyle w:val="CommentText"/>
@@ -21617,14 +21620,11 @@
         <w:annotationRef/>
       </w:r>
       <w:r>
-        <w:t xml:space="preserve">In the later stages of your walkthrough of this code, the rendered visualizations start to look fairly similar. To avoid too much repetition and to streamline the explanations, I’ve suggested cutting some of these intermediary figures. Particularly in the “final polishes” section, </w:t>
-      </w:r>
-      <w:r>
-        <w:t>readers should be able to easily see all of the final polishes from the last of those figures.</w:t>
+        <w:t>Feel free to reword these headings as needed; I’ve suggested them to break up the different tasks you cover</w:t>
       </w:r>
     </w:p>
   </w:comment>
-  <w:comment w:id="89" w:author="Frances" w:date="2022-09-27T17:05:00Z" w:initials="FS">
+  <w:comment w:id="86" w:author="Frances" w:date="2022-09-28T12:37:00Z" w:initials="FS">
     <w:p>
       <w:pPr>
         <w:pStyle w:val="CommentText"/>
@@ -21636,11 +21636,14 @@
         <w:annotationRef/>
       </w:r>
       <w:r>
-        <w:t>Consider adding something along these lines to more explicitly transition to the next section</w:t>
+        <w:t xml:space="preserve">In the later stages of your walkthrough of this code, the rendered visualizations start to look fairly similar. To avoid too much repetition and to streamline the explanations, I’ve suggested cutting some of these intermediary figures. Particularly in the “final polishes” section, </w:t>
+      </w:r>
+      <w:r>
+        <w:t>readers should be able to easily see all of the final polishes from the last of those figures.</w:t>
       </w:r>
     </w:p>
   </w:comment>
-  <w:comment w:id="103" w:author="Frances" w:date="2022-09-27T17:13:00Z" w:initials="FS">
+  <w:comment w:id="90" w:author="Frances" w:date="2022-09-27T17:05:00Z" w:initials="FS">
     <w:p>
       <w:pPr>
         <w:pStyle w:val="CommentText"/>
@@ -21652,15 +21655,12 @@
         <w:annotationRef/>
       </w:r>
       <w:r>
-        <w:t>I’ve suggested cutting this version of the visualization, because it’s similar to the one that comes next and might reduce space in the book</w:t>
+        <w:t>Consider adding something along these lines to more explicitly transition to the next section</w:t>
       </w:r>
     </w:p>
   </w:comment>
-  <w:comment w:id="104" w:author="Frances" w:date="2022-09-08T13:09:00Z" w:initials="FS">
+  <w:comment w:id="91" w:author="David Keyes" w:date="2022-10-06T07:21:00Z" w:initials="DK">
     <w:p>
-      <w:pPr>
-        <w:pStyle w:val="CommentText"/>
-      </w:pPr>
       <w:r>
         <w:rPr>
           <w:rStyle w:val="CommentReference"/>
@@ -21668,11 +21668,11 @@
         <w:annotationRef/>
       </w:r>
       <w:r>
-        <w:t>If possible, please rephrase to avoid beginning sentences with a code element</w:t>
+        <w:t>Your sentence works for me so I just left it.</w:t>
       </w:r>
     </w:p>
   </w:comment>
-  <w:comment w:id="105" w:author="Frances" w:date="2022-09-28T12:35:00Z" w:initials="FS">
+  <w:comment w:id="105" w:author="Frances" w:date="2022-09-27T17:13:00Z" w:initials="FS">
     <w:p>
       <w:pPr>
         <w:pStyle w:val="CommentText"/>
@@ -21684,12 +21684,15 @@
         <w:annotationRef/>
       </w:r>
       <w:r>
-        <w:t>I’ve suggested using No Starch’s code annotations here, as it saves you from having to “quote” code in your explanation later and reduces repetition. It can also improve clarity, as some readers might think you’re adding onto the code rather than showing an excerpt of this listing.</w:t>
+        <w:t>I’ve suggested cutting this version of the visualization, because it’s similar to the one that comes next and might reduce space in the book</w:t>
       </w:r>
     </w:p>
   </w:comment>
-  <w:comment w:id="106" w:author="David Keyes" w:date="2022-10-04T10:37:00Z" w:initials="DK">
+  <w:comment w:id="106" w:author="Frances" w:date="2022-09-08T13:09:00Z" w:initials="FS">
     <w:p>
+      <w:pPr>
+        <w:pStyle w:val="CommentText"/>
+      </w:pPr>
       <w:r>
         <w:rPr>
           <w:rStyle w:val="CommentReference"/>
@@ -21697,11 +21700,11 @@
         <w:annotationRef/>
       </w:r>
       <w:r>
-        <w:t>I like this a lot, thanks!</w:t>
+        <w:t>If possible, please rephrase to avoid beginning sentences with a code element</w:t>
       </w:r>
     </w:p>
   </w:comment>
-  <w:comment w:id="107" w:author="Frances" w:date="2022-09-27T17:50:00Z" w:initials="FS">
+  <w:comment w:id="107" w:author="Frances" w:date="2022-09-28T12:35:00Z" w:initials="FS">
     <w:p>
       <w:pPr>
         <w:pStyle w:val="CommentText"/>
@@ -21713,11 +21716,40 @@
         <w:annotationRef/>
       </w:r>
       <w:r>
-        <w:t>Consider explaining what these four properties correspond to</w:t>
+        <w:t>I’ve suggested using No Starch’s code annotations here, as it saves you from having to “quote” code in your explanation later and reduces repetition. It can also improve clarity, as some readers might think you’re adding onto the code rather than showing an excerpt of this listing.</w:t>
       </w:r>
     </w:p>
   </w:comment>
-  <w:comment w:id="111" w:author="Frances" w:date="2022-09-27T17:51:00Z" w:initials="FS">
+  <w:comment w:id="108" w:author="David Keyes" w:date="2022-10-04T10:37:00Z" w:initials="DK">
+    <w:p>
+      <w:r>
+        <w:rPr>
+          <w:rStyle w:val="CommentReference"/>
+        </w:rPr>
+        <w:annotationRef/>
+      </w:r>
+      <w:r>
+        <w:t>I like this a lot, thanks!</w:t>
+      </w:r>
+    </w:p>
+  </w:comment>
+  <w:comment w:id="109" w:author="Frances" w:date="2022-09-27T17:50:00Z" w:initials="FS">
+    <w:p>
+      <w:pPr>
+        <w:pStyle w:val="CommentText"/>
+      </w:pPr>
+      <w:r>
+        <w:rPr>
+          <w:rStyle w:val="CommentReference"/>
+        </w:rPr>
+        <w:annotationRef/>
+      </w:r>
+      <w:r>
+        <w:t>Consider explaining what these four properties correspond to</w:t>
+      </w:r>
+    </w:p>
+  </w:comment>
+  <w:comment w:id="115" w:author="Frances" w:date="2022-09-27T17:51:00Z" w:initials="FS">
     <w:p>
       <w:pPr>
         <w:pStyle w:val="CommentText"/>
@@ -21756,9 +21788,11 @@
   <w15:commentEx w15:paraId="05D30E66" w15:done="1"/>
   <w15:commentEx w15:paraId="418CB243" w15:done="1"/>
   <w15:commentEx w15:paraId="710B25B2" w15:done="0"/>
+  <w15:commentEx w15:paraId="7914B7FF" w15:paraIdParent="710B25B2" w15:done="0"/>
   <w15:commentEx w15:paraId="13B10E10" w15:done="0"/>
   <w15:commentEx w15:paraId="3728530A" w15:done="0"/>
   <w15:commentEx w15:paraId="0E4B7647" w15:done="0"/>
+  <w15:commentEx w15:paraId="7C5EC99B" w15:paraIdParent="0E4B7647" w15:done="0"/>
   <w15:commentEx w15:paraId="3BF4761A" w15:done="0"/>
   <w15:commentEx w15:paraId="049A03F0" w15:done="1"/>
   <w15:commentEx w15:paraId="57B30C76" w15:done="0"/>
@@ -21788,9 +21822,11 @@
   <w16cex:commentExtensible w16cex:durableId="26C45998" w16cex:dateUtc="2022-09-08T17:07:00Z"/>
   <w16cex:commentExtensible w16cex:durableId="26C459E4" w16cex:dateUtc="2022-09-08T17:09:00Z"/>
   <w16cex:commentExtensible w16cex:durableId="26C488CF" w16cex:dateUtc="2022-09-08T20:29:00Z"/>
+  <w16cex:commentExtensible w16cex:durableId="26E8FFB0" w16cex:dateUtc="2022-10-06T14:18:00Z"/>
   <w16cex:commentExtensible w16cex:durableId="26C48982" w16cex:dateUtc="2022-09-08T20:32:00Z"/>
   <w16cex:commentExtensible w16cex:durableId="26DEBEA0" w16cex:dateUtc="2022-09-28T17:37:00Z"/>
   <w16cex:commentExtensible w16cex:durableId="26DDABF2" w16cex:dateUtc="2022-09-27T22:05:00Z"/>
+  <w16cex:commentExtensible w16cex:durableId="26E90062" w16cex:dateUtc="2022-10-06T14:21:00Z"/>
   <w16cex:commentExtensible w16cex:durableId="26DDADAD" w16cex:dateUtc="2022-09-27T22:13:00Z"/>
   <w16cex:commentExtensible w16cex:durableId="26C46807" w16cex:dateUtc="2022-09-08T18:09:00Z"/>
   <w16cex:commentExtensible w16cex:durableId="26DEBDF6" w16cex:dateUtc="2022-09-28T17:35:00Z"/>
@@ -21820,9 +21856,11 @@
   <w16cid:commentId w16cid:paraId="05D30E66" w16cid:durableId="26C45998"/>
   <w16cid:commentId w16cid:paraId="418CB243" w16cid:durableId="26C459E4"/>
   <w16cid:commentId w16cid:paraId="710B25B2" w16cid:durableId="26C488CF"/>
+  <w16cid:commentId w16cid:paraId="7914B7FF" w16cid:durableId="26E8FFB0"/>
   <w16cid:commentId w16cid:paraId="13B10E10" w16cid:durableId="26C48982"/>
   <w16cid:commentId w16cid:paraId="3728530A" w16cid:durableId="26DEBEA0"/>
   <w16cid:commentId w16cid:paraId="0E4B7647" w16cid:durableId="26DDABF2"/>
+  <w16cid:commentId w16cid:paraId="7C5EC99B" w16cid:durableId="26E90062"/>
   <w16cid:commentId w16cid:paraId="3BF4761A" w16cid:durableId="26DDADAD"/>
   <w16cid:commentId w16cid:paraId="049A03F0" w16cid:durableId="26C46807"/>
   <w16cid:commentId w16cid:paraId="57B30C76" w16cid:durableId="26DEBDF6"/>
@@ -24059,7 +24097,7 @@
   <w:style w:type="paragraph" w:default="1" w:styleId="Normal">
     <w:name w:val="Normal"/>
     <w:qFormat/>
-    <w:rsid w:val="002A244F"/>
+    <w:rsid w:val="001F74ED"/>
     <w:pPr>
       <w:spacing w:after="200" w:line="276" w:lineRule="auto"/>
     </w:pPr>
@@ -24077,7 +24115,7 @@
     <w:link w:val="Heading1Char"/>
     <w:uiPriority w:val="9"/>
     <w:qFormat/>
-    <w:rsid w:val="002A244F"/>
+    <w:rsid w:val="001F74ED"/>
     <w:pPr>
       <w:keepNext/>
       <w:keepLines/>
@@ -24101,7 +24139,7 @@
     <w:uiPriority w:val="9"/>
     <w:unhideWhenUsed/>
     <w:qFormat/>
-    <w:rsid w:val="002A244F"/>
+    <w:rsid w:val="001F74ED"/>
     <w:pPr>
       <w:keepNext/>
       <w:keepLines/>
@@ -24129,7 +24167,7 @@
     <w:uiPriority w:val="9"/>
     <w:unhideWhenUsed/>
     <w:qFormat/>
-    <w:rsid w:val="002A244F"/>
+    <w:rsid w:val="001F74ED"/>
     <w:pPr>
       <w:keepNext/>
       <w:keepLines/>
@@ -24155,7 +24193,7 @@
     <w:uiPriority w:val="9"/>
     <w:unhideWhenUsed/>
     <w:qFormat/>
-    <w:rsid w:val="002A244F"/>
+    <w:rsid w:val="001F74ED"/>
     <w:pPr>
       <w:keepNext/>
       <w:keepLines/>
@@ -24183,7 +24221,7 @@
     <w:uiPriority w:val="9"/>
     <w:unhideWhenUsed/>
     <w:qFormat/>
-    <w:rsid w:val="002A244F"/>
+    <w:rsid w:val="001F74ED"/>
     <w:pPr>
       <w:keepNext/>
       <w:keepLines/>
@@ -24207,7 +24245,7 @@
     <w:uiPriority w:val="9"/>
     <w:unhideWhenUsed/>
     <w:qFormat/>
-    <w:rsid w:val="002A244F"/>
+    <w:rsid w:val="001F74ED"/>
     <w:pPr>
       <w:keepNext/>
       <w:keepLines/>
@@ -24233,7 +24271,7 @@
     <w:uiPriority w:val="9"/>
     <w:unhideWhenUsed/>
     <w:qFormat/>
-    <w:rsid w:val="002A244F"/>
+    <w:rsid w:val="001F74ED"/>
     <w:pPr>
       <w:keepNext/>
       <w:keepLines/>
@@ -24259,7 +24297,7 @@
     <w:uiPriority w:val="9"/>
     <w:unhideWhenUsed/>
     <w:qFormat/>
-    <w:rsid w:val="002A244F"/>
+    <w:rsid w:val="001F74ED"/>
     <w:pPr>
       <w:keepNext/>
       <w:keepLines/>
@@ -24285,7 +24323,7 @@
     <w:uiPriority w:val="9"/>
     <w:unhideWhenUsed/>
     <w:qFormat/>
-    <w:rsid w:val="002A244F"/>
+    <w:rsid w:val="001F74ED"/>
     <w:pPr>
       <w:keepNext/>
       <w:keepLines/>
@@ -24308,8 +24346,9 @@
   <w:style w:type="character" w:default="1" w:styleId="DefaultParagraphFont">
     <w:name w:val="Default Paragraph Font"/>
     <w:uiPriority w:val="1"/>
+    <w:semiHidden/>
     <w:unhideWhenUsed/>
-    <w:rsid w:val="002A244F"/>
+    <w:rsid w:val="001F74ED"/>
   </w:style>
   <w:style w:type="table" w:default="1" w:styleId="TableNormal">
     <w:name w:val="Normal Table"/>
@@ -24331,14 +24370,14 @@
     <w:uiPriority w:val="99"/>
     <w:semiHidden/>
     <w:unhideWhenUsed/>
-    <w:rsid w:val="002A244F"/>
+    <w:rsid w:val="001F74ED"/>
   </w:style>
   <w:style w:type="character" w:customStyle="1" w:styleId="Heading1Char">
     <w:name w:val="Heading 1 Char"/>
     <w:basedOn w:val="DefaultParagraphFont"/>
     <w:link w:val="Heading1"/>
     <w:uiPriority w:val="9"/>
-    <w:rsid w:val="002A244F"/>
+    <w:rsid w:val="001F74ED"/>
     <w:rPr>
       <w:rFonts w:asciiTheme="majorHAnsi" w:eastAsiaTheme="majorEastAsia" w:hAnsiTheme="majorHAnsi" w:cstheme="majorBidi"/>
       <w:b/>
@@ -24354,7 +24393,7 @@
     <w:basedOn w:val="DefaultParagraphFont"/>
     <w:link w:val="Heading2"/>
     <w:uiPriority w:val="9"/>
-    <w:rsid w:val="002A244F"/>
+    <w:rsid w:val="001F74ED"/>
     <w:rPr>
       <w:rFonts w:asciiTheme="majorHAnsi" w:eastAsiaTheme="majorEastAsia" w:hAnsiTheme="majorHAnsi" w:cstheme="majorBidi"/>
       <w:b/>
@@ -24370,7 +24409,7 @@
     <w:basedOn w:val="DefaultParagraphFont"/>
     <w:link w:val="Heading3"/>
     <w:uiPriority w:val="9"/>
-    <w:rsid w:val="002A244F"/>
+    <w:rsid w:val="001F74ED"/>
     <w:rPr>
       <w:rFonts w:asciiTheme="majorHAnsi" w:eastAsiaTheme="majorEastAsia" w:hAnsiTheme="majorHAnsi" w:cstheme="majorBidi"/>
       <w:b/>
@@ -24386,7 +24425,7 @@
     <w:basedOn w:val="DefaultParagraphFont"/>
     <w:link w:val="Heading4"/>
     <w:uiPriority w:val="9"/>
-    <w:rsid w:val="002A244F"/>
+    <w:rsid w:val="001F74ED"/>
     <w:rPr>
       <w:rFonts w:asciiTheme="majorHAnsi" w:eastAsiaTheme="majorEastAsia" w:hAnsiTheme="majorHAnsi" w:cstheme="majorBidi"/>
       <w:b/>
@@ -24404,7 +24443,7 @@
     <w:basedOn w:val="DefaultParagraphFont"/>
     <w:link w:val="Heading5"/>
     <w:uiPriority w:val="9"/>
-    <w:rsid w:val="002A244F"/>
+    <w:rsid w:val="001F74ED"/>
     <w:rPr>
       <w:rFonts w:asciiTheme="majorHAnsi" w:eastAsiaTheme="majorEastAsia" w:hAnsiTheme="majorHAnsi" w:cstheme="majorBidi"/>
       <w:color w:val="1F3763" w:themeColor="accent1" w:themeShade="7F"/>
@@ -24418,7 +24457,7 @@
     <w:basedOn w:val="DefaultParagraphFont"/>
     <w:link w:val="Heading6"/>
     <w:uiPriority w:val="9"/>
-    <w:rsid w:val="002A244F"/>
+    <w:rsid w:val="001F74ED"/>
     <w:rPr>
       <w:rFonts w:asciiTheme="majorHAnsi" w:eastAsiaTheme="majorEastAsia" w:hAnsiTheme="majorHAnsi" w:cstheme="majorBidi"/>
       <w:i/>
@@ -24434,7 +24473,7 @@
     <w:basedOn w:val="DefaultParagraphFont"/>
     <w:link w:val="Heading7"/>
     <w:uiPriority w:val="9"/>
-    <w:rsid w:val="002A244F"/>
+    <w:rsid w:val="001F74ED"/>
     <w:rPr>
       <w:rFonts w:asciiTheme="majorHAnsi" w:eastAsiaTheme="majorEastAsia" w:hAnsiTheme="majorHAnsi" w:cstheme="majorBidi"/>
       <w:i/>
@@ -24450,7 +24489,7 @@
     <w:basedOn w:val="DefaultParagraphFont"/>
     <w:link w:val="Heading8"/>
     <w:uiPriority w:val="9"/>
-    <w:rsid w:val="002A244F"/>
+    <w:rsid w:val="001F74ED"/>
     <w:rPr>
       <w:rFonts w:asciiTheme="majorHAnsi" w:eastAsiaTheme="majorEastAsia" w:hAnsiTheme="majorHAnsi" w:cstheme="majorBidi"/>
       <w:color w:val="404040" w:themeColor="text1" w:themeTint="BF"/>
@@ -24464,7 +24503,7 @@
     <w:basedOn w:val="DefaultParagraphFont"/>
     <w:link w:val="Heading9"/>
     <w:uiPriority w:val="9"/>
-    <w:rsid w:val="002A244F"/>
+    <w:rsid w:val="001F74ED"/>
     <w:rPr>
       <w:rFonts w:asciiTheme="majorHAnsi" w:eastAsiaTheme="majorEastAsia" w:hAnsiTheme="majorHAnsi" w:cstheme="majorBidi"/>
       <w:i/>
@@ -24480,7 +24519,7 @@
     <w:basedOn w:val="Normal"/>
     <w:link w:val="BodyTextChar"/>
     <w:qFormat/>
-    <w:rsid w:val="002A244F"/>
+    <w:rsid w:val="001F74ED"/>
     <w:pPr>
       <w:spacing w:before="180" w:after="180"/>
     </w:pPr>
@@ -24489,7 +24528,7 @@
     <w:name w:val="Body Text Char"/>
     <w:basedOn w:val="DefaultParagraphFont"/>
     <w:link w:val="BodyText"/>
-    <w:rsid w:val="002A244F"/>
+    <w:rsid w:val="001F74ED"/>
     <w:rPr>
       <w:rFonts w:ascii="Times New Roman" w:eastAsia="Times New Roman" w:hAnsi="Times New Roman" w:cs="Times New Roman"/>
       <w:sz w:val="22"/>
@@ -24502,13 +24541,13 @@
     <w:basedOn w:val="BodyText"/>
     <w:next w:val="BodyText"/>
     <w:qFormat/>
-    <w:rsid w:val="002A244F"/>
+    <w:rsid w:val="001F74ED"/>
   </w:style>
   <w:style w:type="paragraph" w:customStyle="1" w:styleId="Compact">
     <w:name w:val="Compact"/>
     <w:basedOn w:val="BodyText"/>
     <w:qFormat/>
-    <w:rsid w:val="002A244F"/>
+    <w:rsid w:val="001F74ED"/>
     <w:pPr>
       <w:spacing w:before="36" w:after="36"/>
     </w:pPr>
@@ -24519,7 +24558,7 @@
     <w:next w:val="BodyText"/>
     <w:link w:val="TitleChar"/>
     <w:qFormat/>
-    <w:rsid w:val="002A244F"/>
+    <w:rsid w:val="001F74ED"/>
     <w:pPr>
       <w:keepNext/>
       <w:keepLines/>
@@ -24539,7 +24578,7 @@
     <w:name w:val="Title Char"/>
     <w:basedOn w:val="DefaultParagraphFont"/>
     <w:link w:val="Title"/>
-    <w:rsid w:val="002A244F"/>
+    <w:rsid w:val="001F74ED"/>
     <w:rPr>
       <w:rFonts w:asciiTheme="majorHAnsi" w:eastAsiaTheme="majorEastAsia" w:hAnsiTheme="majorHAnsi" w:cstheme="majorBidi"/>
       <w:b/>
@@ -24556,7 +24595,7 @@
     <w:next w:val="BodyText"/>
     <w:link w:val="SubtitleChar"/>
     <w:qFormat/>
-    <w:rsid w:val="002A244F"/>
+    <w:rsid w:val="001F74ED"/>
     <w:pPr>
       <w:spacing w:before="240"/>
     </w:pPr>
@@ -24569,7 +24608,7 @@
     <w:name w:val="Subtitle Char"/>
     <w:basedOn w:val="DefaultParagraphFont"/>
     <w:link w:val="Subtitle"/>
-    <w:rsid w:val="002A244F"/>
+    <w:rsid w:val="001F74ED"/>
     <w:rPr>
       <w:rFonts w:asciiTheme="majorHAnsi" w:eastAsiaTheme="majorEastAsia" w:hAnsiTheme="majorHAnsi" w:cstheme="majorBidi"/>
       <w:b/>
@@ -24584,7 +24623,7 @@
     <w:name w:val="Author"/>
     <w:next w:val="BodyText"/>
     <w:qFormat/>
-    <w:rsid w:val="002A244F"/>
+    <w:rsid w:val="001F74ED"/>
     <w:pPr>
       <w:keepNext/>
       <w:keepLines/>
@@ -24600,7 +24639,7 @@
     <w:next w:val="BodyText"/>
     <w:link w:val="DateChar"/>
     <w:qFormat/>
-    <w:rsid w:val="002A244F"/>
+    <w:rsid w:val="001F74ED"/>
     <w:pPr>
       <w:keepNext/>
       <w:keepLines/>
@@ -24615,7 +24654,7 @@
     <w:name w:val="Date Char"/>
     <w:basedOn w:val="DefaultParagraphFont"/>
     <w:link w:val="Date"/>
-    <w:rsid w:val="002A244F"/>
+    <w:rsid w:val="001F74ED"/>
     <w:rPr>
       <w:rFonts w:eastAsia="Times New Roman"/>
     </w:rPr>
@@ -24625,7 +24664,7 @@
     <w:basedOn w:val="Normal"/>
     <w:next w:val="BodyText"/>
     <w:qFormat/>
-    <w:rsid w:val="002A244F"/>
+    <w:rsid w:val="001F74ED"/>
     <w:pPr>
       <w:keepNext/>
       <w:keepLines/>
@@ -24640,7 +24679,7 @@
     <w:name w:val="Bibliography"/>
     <w:basedOn w:val="Normal"/>
     <w:qFormat/>
-    <w:rsid w:val="002A244F"/>
+    <w:rsid w:val="001F74ED"/>
   </w:style>
   <w:style w:type="paragraph" w:styleId="BlockText">
     <w:name w:val="Block Text"/>
@@ -24649,7 +24688,7 @@
     <w:uiPriority w:val="9"/>
     <w:unhideWhenUsed/>
     <w:qFormat/>
-    <w:rsid w:val="002A244F"/>
+    <w:rsid w:val="001F74ED"/>
     <w:pPr>
       <w:spacing w:before="100" w:after="100"/>
       <w:ind w:left="480" w:right="480"/>
@@ -24662,14 +24701,14 @@
     <w:uiPriority w:val="9"/>
     <w:unhideWhenUsed/>
     <w:qFormat/>
-    <w:rsid w:val="002A244F"/>
+    <w:rsid w:val="001F74ED"/>
   </w:style>
   <w:style w:type="character" w:customStyle="1" w:styleId="FootnoteTextChar">
     <w:name w:val="Footnote Text Char"/>
     <w:basedOn w:val="DefaultParagraphFont"/>
     <w:link w:val="FootnoteText"/>
     <w:uiPriority w:val="9"/>
-    <w:rsid w:val="002A244F"/>
+    <w:rsid w:val="001F74ED"/>
     <w:rPr>
       <w:rFonts w:ascii="Times New Roman" w:eastAsia="Times New Roman" w:hAnsi="Times New Roman" w:cs="Times New Roman"/>
       <w:sz w:val="22"/>
@@ -24682,7 +24721,7 @@
     <w:semiHidden/>
     <w:unhideWhenUsed/>
     <w:qFormat/>
-    <w:rsid w:val="002A244F"/>
+    <w:rsid w:val="001F74ED"/>
     <w:pPr>
       <w:spacing w:after="200"/>
     </w:pPr>
@@ -24717,7 +24756,7 @@
     <w:name w:val="Definition Term"/>
     <w:basedOn w:val="Normal"/>
     <w:next w:val="Definition"/>
-    <w:rsid w:val="002A244F"/>
+    <w:rsid w:val="001F74ED"/>
     <w:pPr>
       <w:keepNext/>
       <w:keepLines/>
@@ -24730,13 +24769,13 @@
   <w:style w:type="paragraph" w:customStyle="1" w:styleId="Definition">
     <w:name w:val="Definition"/>
     <w:basedOn w:val="Normal"/>
-    <w:rsid w:val="002A244F"/>
+    <w:rsid w:val="001F74ED"/>
   </w:style>
   <w:style w:type="paragraph" w:styleId="Caption">
     <w:name w:val="caption"/>
     <w:basedOn w:val="Normal"/>
     <w:link w:val="CaptionChar"/>
-    <w:rsid w:val="002A244F"/>
+    <w:rsid w:val="001F74ED"/>
     <w:pPr>
       <w:spacing w:after="120"/>
     </w:pPr>
@@ -24747,7 +24786,7 @@
   <w:style w:type="paragraph" w:customStyle="1" w:styleId="TableCaption">
     <w:name w:val="Table Caption"/>
     <w:basedOn w:val="Caption"/>
-    <w:rsid w:val="002A244F"/>
+    <w:rsid w:val="001F74ED"/>
     <w:pPr>
       <w:keepNext/>
     </w:pPr>
@@ -24755,17 +24794,17 @@
   <w:style w:type="paragraph" w:customStyle="1" w:styleId="ImageCaption">
     <w:name w:val="Image Caption"/>
     <w:basedOn w:val="Caption"/>
-    <w:rsid w:val="002A244F"/>
+    <w:rsid w:val="001F74ED"/>
   </w:style>
   <w:style w:type="paragraph" w:customStyle="1" w:styleId="Figure">
     <w:name w:val="Figure"/>
     <w:basedOn w:val="Normal"/>
-    <w:rsid w:val="002A244F"/>
+    <w:rsid w:val="001F74ED"/>
   </w:style>
   <w:style w:type="paragraph" w:customStyle="1" w:styleId="CaptionedFigure">
     <w:name w:val="Captioned Figure"/>
     <w:basedOn w:val="Figure"/>
-    <w:rsid w:val="002A244F"/>
+    <w:rsid w:val="001F74ED"/>
     <w:pPr>
       <w:keepNext/>
     </w:pPr>
@@ -24774,7 +24813,7 @@
     <w:name w:val="Caption Char"/>
     <w:basedOn w:val="DefaultParagraphFont"/>
     <w:link w:val="Caption"/>
-    <w:rsid w:val="002A244F"/>
+    <w:rsid w:val="001F74ED"/>
     <w:rPr>
       <w:rFonts w:ascii="Times New Roman" w:eastAsia="Times New Roman" w:hAnsi="Times New Roman" w:cs="Times New Roman"/>
       <w:i/>
@@ -24787,7 +24826,7 @@
     <w:name w:val="Verbatim Char"/>
     <w:basedOn w:val="CaptionChar"/>
     <w:link w:val="SourceCode"/>
-    <w:rsid w:val="002A244F"/>
+    <w:rsid w:val="001F74ED"/>
     <w:rPr>
       <w:rFonts w:ascii="Consolas" w:eastAsia="Times New Roman" w:hAnsi="Consolas" w:cs="Times New Roman"/>
       <w:i/>
@@ -24800,7 +24839,7 @@
   <w:style w:type="character" w:customStyle="1" w:styleId="SectionNumber">
     <w:name w:val="Section Number"/>
     <w:basedOn w:val="CaptionChar"/>
-    <w:rsid w:val="002A244F"/>
+    <w:rsid w:val="001F74ED"/>
     <w:rPr>
       <w:rFonts w:ascii="Times New Roman" w:eastAsia="Times New Roman" w:hAnsi="Times New Roman" w:cs="Times New Roman"/>
       <w:i/>
@@ -24812,7 +24851,7 @@
   <w:style w:type="character" w:styleId="FootnoteReference">
     <w:name w:val="footnote reference"/>
     <w:basedOn w:val="CaptionChar"/>
-    <w:rsid w:val="002A244F"/>
+    <w:rsid w:val="001F74ED"/>
     <w:rPr>
       <w:rFonts w:ascii="Times New Roman" w:eastAsia="Times New Roman" w:hAnsi="Times New Roman" w:cs="Times New Roman"/>
       <w:i/>
@@ -24825,7 +24864,7 @@
   <w:style w:type="character" w:styleId="Hyperlink">
     <w:name w:val="Hyperlink"/>
     <w:basedOn w:val="CaptionChar"/>
-    <w:rsid w:val="002A244F"/>
+    <w:rsid w:val="001F74ED"/>
     <w:rPr>
       <w:rFonts w:ascii="Times New Roman" w:eastAsia="Times New Roman" w:hAnsi="Times New Roman" w:cs="Times New Roman"/>
       <w:i/>
@@ -24842,7 +24881,7 @@
     <w:uiPriority w:val="39"/>
     <w:unhideWhenUsed/>
     <w:qFormat/>
-    <w:rsid w:val="002A244F"/>
+    <w:rsid w:val="001F74ED"/>
     <w:pPr>
       <w:spacing w:before="240" w:line="259" w:lineRule="auto"/>
       <w:outlineLvl w:val="9"/>
@@ -24857,7 +24896,7 @@
     <w:name w:val="Source Code"/>
     <w:basedOn w:val="Normal"/>
     <w:link w:val="VerbatimChar"/>
-    <w:rsid w:val="002A244F"/>
+    <w:rsid w:val="001F74ED"/>
     <w:pPr>
       <w:shd w:val="clear" w:color="auto" w:fill="F8F8F8"/>
       <w:wordWrap w:val="0"/>
@@ -24870,7 +24909,7 @@
   <w:style w:type="character" w:customStyle="1" w:styleId="KeywordTok">
     <w:name w:val="KeywordTok"/>
     <w:basedOn w:val="DefaultParagraphFont"/>
-    <w:rsid w:val="002A244F"/>
+    <w:rsid w:val="001F74ED"/>
     <w:rPr>
       <w:rFonts w:ascii="Consolas" w:hAnsi="Consolas"/>
       <w:b/>
@@ -24883,7 +24922,7 @@
   <w:style w:type="character" w:customStyle="1" w:styleId="DataTypeTok">
     <w:name w:val="DataTypeTok"/>
     <w:basedOn w:val="DefaultParagraphFont"/>
-    <w:rsid w:val="002A244F"/>
+    <w:rsid w:val="001F74ED"/>
     <w:rPr>
       <w:rFonts w:ascii="Consolas" w:hAnsi="Consolas"/>
       <w:i/>
@@ -24895,7 +24934,7 @@
   <w:style w:type="character" w:customStyle="1" w:styleId="DecValTok">
     <w:name w:val="DecValTok"/>
     <w:basedOn w:val="DefaultParagraphFont"/>
-    <w:rsid w:val="002A244F"/>
+    <w:rsid w:val="001F74ED"/>
     <w:rPr>
       <w:rFonts w:ascii="Consolas" w:hAnsi="Consolas"/>
       <w:i/>
@@ -24907,7 +24946,7 @@
   <w:style w:type="character" w:customStyle="1" w:styleId="BaseNTok">
     <w:name w:val="BaseNTok"/>
     <w:basedOn w:val="DefaultParagraphFont"/>
-    <w:rsid w:val="002A244F"/>
+    <w:rsid w:val="001F74ED"/>
     <w:rPr>
       <w:rFonts w:ascii="Consolas" w:hAnsi="Consolas"/>
       <w:i/>
@@ -24919,7 +24958,7 @@
   <w:style w:type="character" w:customStyle="1" w:styleId="FloatTok">
     <w:name w:val="FloatTok"/>
     <w:basedOn w:val="DefaultParagraphFont"/>
-    <w:rsid w:val="002A244F"/>
+    <w:rsid w:val="001F74ED"/>
     <w:rPr>
       <w:rFonts w:ascii="Consolas" w:hAnsi="Consolas"/>
       <w:i/>
@@ -24931,7 +24970,7 @@
   <w:style w:type="character" w:customStyle="1" w:styleId="ConstantTok">
     <w:name w:val="ConstantTok"/>
     <w:basedOn w:val="DefaultParagraphFont"/>
-    <w:rsid w:val="002A244F"/>
+    <w:rsid w:val="001F74ED"/>
     <w:rPr>
       <w:rFonts w:ascii="Consolas" w:hAnsi="Consolas"/>
       <w:i/>
@@ -24943,7 +24982,7 @@
   <w:style w:type="character" w:customStyle="1" w:styleId="CharTok">
     <w:name w:val="CharTok"/>
     <w:basedOn w:val="DefaultParagraphFont"/>
-    <w:rsid w:val="002A244F"/>
+    <w:rsid w:val="001F74ED"/>
     <w:rPr>
       <w:rFonts w:ascii="Consolas" w:hAnsi="Consolas"/>
       <w:i/>
@@ -24955,7 +24994,7 @@
   <w:style w:type="character" w:customStyle="1" w:styleId="SpecialCharTok">
     <w:name w:val="SpecialCharTok"/>
     <w:basedOn w:val="VerbatimChar"/>
-    <w:rsid w:val="002A244F"/>
+    <w:rsid w:val="001F74ED"/>
     <w:rPr>
       <w:rFonts w:ascii="Consolas" w:eastAsia="Times New Roman" w:hAnsi="Consolas" w:cs="Times New Roman"/>
       <w:i/>
@@ -24969,7 +25008,7 @@
   <w:style w:type="character" w:customStyle="1" w:styleId="StringTok">
     <w:name w:val="StringTok"/>
     <w:basedOn w:val="VerbatimChar"/>
-    <w:rsid w:val="002A244F"/>
+    <w:rsid w:val="001F74ED"/>
     <w:rPr>
       <w:rFonts w:ascii="Consolas" w:eastAsia="Times New Roman" w:hAnsi="Consolas" w:cs="Times New Roman"/>
       <w:i/>
@@ -24983,7 +25022,7 @@
   <w:style w:type="character" w:customStyle="1" w:styleId="VerbatimStringTok">
     <w:name w:val="VerbatimStringTok"/>
     <w:basedOn w:val="VerbatimChar"/>
-    <w:rsid w:val="002A244F"/>
+    <w:rsid w:val="001F74ED"/>
     <w:rPr>
       <w:rFonts w:ascii="Consolas" w:eastAsia="Times New Roman" w:hAnsi="Consolas" w:cs="Times New Roman"/>
       <w:i/>
@@ -24997,7 +25036,7 @@
   <w:style w:type="character" w:customStyle="1" w:styleId="SpecialStringTok">
     <w:name w:val="SpecialStringTok"/>
     <w:basedOn w:val="VerbatimChar"/>
-    <w:rsid w:val="002A244F"/>
+    <w:rsid w:val="001F74ED"/>
     <w:rPr>
       <w:rFonts w:ascii="Consolas" w:eastAsia="Times New Roman" w:hAnsi="Consolas" w:cs="Times New Roman"/>
       <w:i/>
@@ -25011,7 +25050,7 @@
   <w:style w:type="character" w:customStyle="1" w:styleId="ImportTok">
     <w:name w:val="ImportTok"/>
     <w:basedOn w:val="DefaultParagraphFont"/>
-    <w:rsid w:val="002A244F"/>
+    <w:rsid w:val="001F74ED"/>
     <w:rPr>
       <w:rFonts w:ascii="Consolas" w:hAnsi="Consolas"/>
       <w:i/>
@@ -25022,7 +25061,7 @@
   <w:style w:type="character" w:customStyle="1" w:styleId="CommentTok">
     <w:name w:val="CommentTok"/>
     <w:basedOn w:val="DefaultParagraphFont"/>
-    <w:rsid w:val="002A244F"/>
+    <w:rsid w:val="001F74ED"/>
     <w:rPr>
       <w:rFonts w:ascii="Consolas" w:hAnsi="Consolas"/>
       <w:i w:val="0"/>
@@ -25034,7 +25073,7 @@
   <w:style w:type="character" w:customStyle="1" w:styleId="DocumentationTok">
     <w:name w:val="DocumentationTok"/>
     <w:basedOn w:val="DefaultParagraphFont"/>
-    <w:rsid w:val="002A244F"/>
+    <w:rsid w:val="001F74ED"/>
     <w:rPr>
       <w:rFonts w:ascii="Consolas" w:hAnsi="Consolas"/>
       <w:b/>
@@ -25047,7 +25086,7 @@
   <w:style w:type="character" w:customStyle="1" w:styleId="AnnotationTok">
     <w:name w:val="AnnotationTok"/>
     <w:basedOn w:val="DefaultParagraphFont"/>
-    <w:rsid w:val="002A244F"/>
+    <w:rsid w:val="001F74ED"/>
     <w:rPr>
       <w:rFonts w:ascii="Consolas" w:hAnsi="Consolas"/>
       <w:b/>
@@ -25060,7 +25099,7 @@
   <w:style w:type="character" w:customStyle="1" w:styleId="CommentVarTok">
     <w:name w:val="CommentVarTok"/>
     <w:basedOn w:val="DefaultParagraphFont"/>
-    <w:rsid w:val="002A244F"/>
+    <w:rsid w:val="001F74ED"/>
     <w:rPr>
       <w:rFonts w:ascii="Consolas" w:hAnsi="Consolas"/>
       <w:b/>
@@ -25073,7 +25112,7 @@
   <w:style w:type="character" w:customStyle="1" w:styleId="OtherTok">
     <w:name w:val="OtherTok"/>
     <w:basedOn w:val="DefaultParagraphFont"/>
-    <w:rsid w:val="002A244F"/>
+    <w:rsid w:val="001F74ED"/>
     <w:rPr>
       <w:rFonts w:ascii="Consolas" w:hAnsi="Consolas"/>
       <w:i/>
@@ -25085,7 +25124,7 @@
   <w:style w:type="character" w:customStyle="1" w:styleId="FunctionTok">
     <w:name w:val="FunctionTok"/>
     <w:basedOn w:val="DefaultParagraphFont"/>
-    <w:rsid w:val="002A244F"/>
+    <w:rsid w:val="001F74ED"/>
     <w:rPr>
       <w:rFonts w:ascii="Consolas" w:hAnsi="Consolas"/>
       <w:i/>
@@ -25097,7 +25136,7 @@
   <w:style w:type="character" w:customStyle="1" w:styleId="VariableTok">
     <w:name w:val="VariableTok"/>
     <w:basedOn w:val="VerbatimChar"/>
-    <w:rsid w:val="002A244F"/>
+    <w:rsid w:val="001F74ED"/>
     <w:rPr>
       <w:rFonts w:ascii="Consolas" w:eastAsia="Times New Roman" w:hAnsi="Consolas" w:cs="Times New Roman"/>
       <w:i/>
@@ -25111,7 +25150,7 @@
   <w:style w:type="character" w:customStyle="1" w:styleId="ControlFlowTok">
     <w:name w:val="ControlFlowTok"/>
     <w:basedOn w:val="DefaultParagraphFont"/>
-    <w:rsid w:val="002A244F"/>
+    <w:rsid w:val="001F74ED"/>
     <w:rPr>
       <w:rFonts w:ascii="Consolas" w:hAnsi="Consolas"/>
       <w:b/>
@@ -25124,7 +25163,7 @@
   <w:style w:type="character" w:customStyle="1" w:styleId="OperatorTok">
     <w:name w:val="OperatorTok"/>
     <w:basedOn w:val="DefaultParagraphFont"/>
-    <w:rsid w:val="002A244F"/>
+    <w:rsid w:val="001F74ED"/>
     <w:rPr>
       <w:rFonts w:ascii="Consolas" w:hAnsi="Consolas"/>
       <w:b/>
@@ -25137,7 +25176,7 @@
   <w:style w:type="character" w:customStyle="1" w:styleId="BuiltInTok">
     <w:name w:val="BuiltInTok"/>
     <w:basedOn w:val="DefaultParagraphFont"/>
-    <w:rsid w:val="002A244F"/>
+    <w:rsid w:val="001F74ED"/>
     <w:rPr>
       <w:rFonts w:ascii="Consolas" w:hAnsi="Consolas"/>
       <w:i/>
@@ -25148,7 +25187,7 @@
   <w:style w:type="character" w:customStyle="1" w:styleId="ExtensionTok">
     <w:name w:val="ExtensionTok"/>
     <w:basedOn w:val="DefaultParagraphFont"/>
-    <w:rsid w:val="002A244F"/>
+    <w:rsid w:val="001F74ED"/>
     <w:rPr>
       <w:rFonts w:ascii="Consolas" w:hAnsi="Consolas"/>
       <w:i/>
@@ -25159,7 +25198,7 @@
   <w:style w:type="character" w:customStyle="1" w:styleId="PreprocessorTok">
     <w:name w:val="PreprocessorTok"/>
     <w:basedOn w:val="DefaultParagraphFont"/>
-    <w:rsid w:val="002A244F"/>
+    <w:rsid w:val="001F74ED"/>
     <w:rPr>
       <w:rFonts w:ascii="Consolas" w:hAnsi="Consolas"/>
       <w:i w:val="0"/>
@@ -25171,7 +25210,7 @@
   <w:style w:type="character" w:customStyle="1" w:styleId="AttributeTok">
     <w:name w:val="AttributeTok"/>
     <w:basedOn w:val="DefaultParagraphFont"/>
-    <w:rsid w:val="002A244F"/>
+    <w:rsid w:val="001F74ED"/>
     <w:rPr>
       <w:rFonts w:ascii="Consolas" w:hAnsi="Consolas"/>
       <w:i/>
@@ -25183,7 +25222,7 @@
   <w:style w:type="character" w:customStyle="1" w:styleId="RegionMarkerTok">
     <w:name w:val="RegionMarkerTok"/>
     <w:basedOn w:val="DefaultParagraphFont"/>
-    <w:rsid w:val="002A244F"/>
+    <w:rsid w:val="001F74ED"/>
     <w:rPr>
       <w:rFonts w:ascii="Consolas" w:hAnsi="Consolas"/>
       <w:i/>
@@ -25194,7 +25233,7 @@
   <w:style w:type="character" w:customStyle="1" w:styleId="InformationTok">
     <w:name w:val="InformationTok"/>
     <w:basedOn w:val="DefaultParagraphFont"/>
-    <w:rsid w:val="002A244F"/>
+    <w:rsid w:val="001F74ED"/>
     <w:rPr>
       <w:rFonts w:ascii="Consolas" w:hAnsi="Consolas"/>
       <w:b/>
@@ -25207,7 +25246,7 @@
   <w:style w:type="character" w:customStyle="1" w:styleId="WarningTok">
     <w:name w:val="WarningTok"/>
     <w:basedOn w:val="VerbatimChar"/>
-    <w:rsid w:val="002A244F"/>
+    <w:rsid w:val="001F74ED"/>
     <w:rPr>
       <w:rFonts w:ascii="Consolas" w:eastAsia="Times New Roman" w:hAnsi="Consolas" w:cs="Times New Roman"/>
       <w:b/>
@@ -25222,7 +25261,7 @@
   <w:style w:type="character" w:customStyle="1" w:styleId="AlertTok">
     <w:name w:val="AlertTok"/>
     <w:basedOn w:val="DefaultParagraphFont"/>
-    <w:rsid w:val="002A244F"/>
+    <w:rsid w:val="001F74ED"/>
     <w:rPr>
       <w:rFonts w:ascii="Consolas" w:hAnsi="Consolas"/>
       <w:i/>
@@ -25234,7 +25273,7 @@
   <w:style w:type="character" w:customStyle="1" w:styleId="ErrorTok">
     <w:name w:val="ErrorTok"/>
     <w:basedOn w:val="DefaultParagraphFont"/>
-    <w:rsid w:val="002A244F"/>
+    <w:rsid w:val="001F74ED"/>
     <w:rPr>
       <w:rFonts w:ascii="Consolas" w:hAnsi="Consolas"/>
       <w:b/>
@@ -25247,7 +25286,7 @@
   <w:style w:type="character" w:customStyle="1" w:styleId="NormalTok">
     <w:name w:val="NormalTok"/>
     <w:basedOn w:val="DefaultParagraphFont"/>
-    <w:rsid w:val="002A244F"/>
+    <w:rsid w:val="001F74ED"/>
     <w:rPr>
       <w:rFonts w:ascii="Consolas" w:hAnsi="Consolas"/>
       <w:i/>
@@ -25261,7 +25300,7 @@
     <w:uiPriority w:val="99"/>
     <w:semiHidden/>
     <w:unhideWhenUsed/>
-    <w:rsid w:val="002A244F"/>
+    <w:rsid w:val="001F74ED"/>
     <w:rPr>
       <w:color w:val="954F72" w:themeColor="followedHyperlink"/>
       <w:u w:val="single"/>
@@ -25269,7 +25308,7 @@
   </w:style>
   <w:style w:type="paragraph" w:customStyle="1" w:styleId="NoParagraphStyle">
     <w:name w:val="[No Paragraph Style]"/>
-    <w:rsid w:val="002A244F"/>
+    <w:rsid w:val="001F74ED"/>
     <w:pPr>
       <w:widowControl w:val="0"/>
       <w:autoSpaceDE w:val="0"/>
@@ -25287,7 +25326,7 @@
   <w:style w:type="paragraph" w:customStyle="1" w:styleId="IndexBody">
     <w:name w:val="IndexBody"/>
     <w:qFormat/>
-    <w:rsid w:val="002A244F"/>
+    <w:rsid w:val="001F74ED"/>
     <w:pPr>
       <w:spacing w:line="220" w:lineRule="atLeast"/>
     </w:pPr>
@@ -25303,7 +25342,7 @@
     <w:name w:val="BoldItalic"/>
     <w:uiPriority w:val="1"/>
     <w:qFormat/>
-    <w:rsid w:val="002A244F"/>
+    <w:rsid w:val="001F74ED"/>
     <w:rPr>
       <w:rFonts w:cs="NewBaskervilleEF-Bold"/>
       <w:b/>
@@ -25321,7 +25360,7 @@
   <w:style w:type="paragraph" w:customStyle="1" w:styleId="BodyCustom">
     <w:name w:val="BodyCustom"/>
     <w:qFormat/>
-    <w:rsid w:val="002A244F"/>
+    <w:rsid w:val="001F74ED"/>
     <w:pPr>
       <w:widowControl w:val="0"/>
       <w:autoSpaceDE w:val="0"/>
@@ -25342,7 +25381,7 @@
   <w:style w:type="paragraph" w:customStyle="1" w:styleId="IndexHead">
     <w:name w:val="IndexHead"/>
     <w:qFormat/>
-    <w:rsid w:val="002A244F"/>
+    <w:rsid w:val="001F74ED"/>
     <w:pPr>
       <w:spacing w:before="320" w:after="80"/>
     </w:pPr>
@@ -25357,7 +25396,7 @@
   <w:style w:type="paragraph" w:customStyle="1" w:styleId="IndexLevel1">
     <w:name w:val="IndexLevel1"/>
     <w:qFormat/>
-    <w:rsid w:val="002A244F"/>
+    <w:rsid w:val="001F74ED"/>
     <w:pPr>
       <w:spacing w:line="220" w:lineRule="atLeast"/>
     </w:pPr>
@@ -25373,7 +25412,7 @@
     <w:name w:val="CodeListingCaption"/>
     <w:next w:val="Code"/>
     <w:qFormat/>
-    <w:rsid w:val="002A244F"/>
+    <w:rsid w:val="001F74ED"/>
     <w:pPr>
       <w:numPr>
         <w:ilvl w:val="6"/>
@@ -25392,7 +25431,7 @@
   <w:style w:type="paragraph" w:customStyle="1" w:styleId="Code">
     <w:name w:val="Code"/>
     <w:qFormat/>
-    <w:rsid w:val="002A244F"/>
+    <w:rsid w:val="001F74ED"/>
     <w:pPr>
       <w:pBdr>
         <w:left w:val="single" w:sz="4" w:space="14" w:color="auto"/>
@@ -25414,7 +25453,7 @@
   <w:style w:type="paragraph" w:customStyle="1" w:styleId="Epigraph">
     <w:name w:val="Epigraph"/>
     <w:qFormat/>
-    <w:rsid w:val="002A244F"/>
+    <w:rsid w:val="001F74ED"/>
     <w:pPr>
       <w:keepLines/>
       <w:widowControl w:val="0"/>
@@ -25441,7 +25480,7 @@
     <w:name w:val="Literal"/>
     <w:uiPriority w:val="1"/>
     <w:qFormat/>
-    <w:rsid w:val="002A244F"/>
+    <w:rsid w:val="001F74ED"/>
     <w:rPr>
       <w:rFonts w:ascii="Courier" w:hAnsi="Courier" w:cs="TheSansMonoCondensed-Plain"/>
       <w:color w:val="3366FF"/>
@@ -25456,7 +25495,7 @@
   <w:style w:type="paragraph" w:customStyle="1" w:styleId="ProductionDirective">
     <w:name w:val="ProductionDirective"/>
     <w:qFormat/>
-    <w:rsid w:val="002A244F"/>
+    <w:rsid w:val="001F74ED"/>
     <w:pPr>
       <w:keepLines/>
       <w:widowControl w:val="0"/>
@@ -25481,7 +25520,7 @@
     <w:name w:val="LiteralBold"/>
     <w:uiPriority w:val="1"/>
     <w:qFormat/>
-    <w:rsid w:val="002A244F"/>
+    <w:rsid w:val="001F74ED"/>
     <w:rPr>
       <w:rFonts w:ascii="Courier" w:hAnsi="Courier" w:cs="TheSansMonoCondensed-Bold"/>
       <w:b/>
@@ -25501,7 +25540,7 @@
     <w:name w:val="LiteralItalic"/>
     <w:uiPriority w:val="1"/>
     <w:qFormat/>
-    <w:rsid w:val="002A244F"/>
+    <w:rsid w:val="001F74ED"/>
     <w:rPr>
       <w:rFonts w:ascii="Courier" w:hAnsi="Courier" w:cs="TheSansMonoCondensed-Italic"/>
       <w:i/>
@@ -25521,7 +25560,7 @@
     <w:name w:val="LiteralBoldItalic"/>
     <w:uiPriority w:val="1"/>
     <w:qFormat/>
-    <w:rsid w:val="002A244F"/>
+    <w:rsid w:val="001F74ED"/>
     <w:rPr>
       <w:rFonts w:ascii="Courier" w:hAnsi="Courier" w:cs="TheSansMonoCondensed-Bold"/>
       <w:b w:val="0"/>
@@ -25541,7 +25580,7 @@
     <w:name w:val="CodeLabel"/>
     <w:next w:val="Code"/>
     <w:qFormat/>
-    <w:rsid w:val="002A244F"/>
+    <w:rsid w:val="001F74ED"/>
     <w:pPr>
       <w:widowControl w:val="0"/>
       <w:suppressAutoHyphens/>
@@ -25565,7 +25604,7 @@
   <w:style w:type="numbering" w:customStyle="1" w:styleId="ChapterNumbering">
     <w:name w:val="ChapterNumbering"/>
     <w:uiPriority w:val="99"/>
-    <w:rsid w:val="002A244F"/>
+    <w:rsid w:val="001F74ED"/>
     <w:pPr>
       <w:numPr>
         <w:numId w:val="14"/>
@@ -25575,7 +25614,7 @@
   <w:style w:type="paragraph" w:customStyle="1" w:styleId="HeadA">
     <w:name w:val="HeadA"/>
     <w:qFormat/>
-    <w:rsid w:val="002A244F"/>
+    <w:rsid w:val="001F74ED"/>
     <w:pPr>
       <w:keepNext/>
       <w:keepLines/>
@@ -25604,7 +25643,7 @@
     <w:name w:val="Blockquote"/>
     <w:next w:val="Normal"/>
     <w:qFormat/>
-    <w:rsid w:val="002A244F"/>
+    <w:rsid w:val="001F74ED"/>
     <w:pPr>
       <w:widowControl w:val="0"/>
       <w:autoSpaceDE w:val="0"/>
@@ -25625,7 +25664,7 @@
   <w:style w:type="paragraph" w:customStyle="1" w:styleId="CodeWide">
     <w:name w:val="CodeWide"/>
     <w:qFormat/>
-    <w:rsid w:val="002A244F"/>
+    <w:rsid w:val="001F74ED"/>
     <w:pPr>
       <w:widowControl w:val="0"/>
       <w:pBdr>
@@ -25651,7 +25690,7 @@
     <w:name w:val="CaptionLine"/>
     <w:next w:val="Body"/>
     <w:qFormat/>
-    <w:rsid w:val="002A244F"/>
+    <w:rsid w:val="001F74ED"/>
     <w:pPr>
       <w:numPr>
         <w:ilvl w:val="4"/>
@@ -25671,7 +25710,7 @@
     <w:name w:val="Regular"/>
     <w:uiPriority w:val="1"/>
     <w:qFormat/>
-    <w:rsid w:val="002A244F"/>
+    <w:rsid w:val="001F74ED"/>
     <w:rPr>
       <w:rFonts w:cs="FuturaPT-Book"/>
       <w:b w:val="0"/>
@@ -25690,7 +25729,7 @@
     <w:name w:val="NoteHead"/>
     <w:uiPriority w:val="1"/>
     <w:qFormat/>
-    <w:rsid w:val="002A244F"/>
+    <w:rsid w:val="001F74ED"/>
     <w:rPr>
       <w:rFonts w:ascii="DogmaOT-Bold" w:hAnsi="DogmaOT-Bold" w:cs="DogmaOT-Bold"/>
       <w:b/>
@@ -25709,7 +25748,7 @@
   <w:style w:type="paragraph" w:customStyle="1" w:styleId="TableHeader">
     <w:name w:val="TableHeader"/>
     <w:qFormat/>
-    <w:rsid w:val="002A244F"/>
+    <w:rsid w:val="001F74ED"/>
     <w:pPr>
       <w:keepLines/>
       <w:widowControl w:val="0"/>
@@ -25733,7 +25772,7 @@
   <w:style w:type="paragraph" w:customStyle="1" w:styleId="TableBody">
     <w:name w:val="TableBody"/>
     <w:qFormat/>
-    <w:rsid w:val="002A244F"/>
+    <w:rsid w:val="001F74ED"/>
     <w:pPr>
       <w:keepLines/>
       <w:widowControl w:val="0"/>
@@ -25754,7 +25793,7 @@
   <w:style w:type="paragraph" w:customStyle="1" w:styleId="IndexLevel2">
     <w:name w:val="IndexLevel2"/>
     <w:qFormat/>
-    <w:rsid w:val="002A244F"/>
+    <w:rsid w:val="001F74ED"/>
     <w:pPr>
       <w:spacing w:line="220" w:lineRule="atLeast"/>
       <w:ind w:left="360"/>
@@ -25770,7 +25809,7 @@
   <w:style w:type="paragraph" w:customStyle="1" w:styleId="IndexLevel3">
     <w:name w:val="IndexLevel3"/>
     <w:qFormat/>
-    <w:rsid w:val="002A244F"/>
+    <w:rsid w:val="001F74ED"/>
     <w:pPr>
       <w:spacing w:line="220" w:lineRule="atLeast"/>
       <w:ind w:left="720"/>
@@ -25786,7 +25825,7 @@
   <w:style w:type="paragraph" w:customStyle="1" w:styleId="IndexTitle">
     <w:name w:val="IndexTitle"/>
     <w:qFormat/>
-    <w:rsid w:val="002A244F"/>
+    <w:rsid w:val="001F74ED"/>
     <w:pPr>
       <w:spacing w:before="600" w:after="960" w:line="360" w:lineRule="atLeast"/>
       <w:jc w:val="center"/>
@@ -25805,7 +25844,7 @@
   <w:style w:type="paragraph" w:customStyle="1" w:styleId="ChapterIntro">
     <w:name w:val="ChapterIntro"/>
     <w:qFormat/>
-    <w:rsid w:val="002A244F"/>
+    <w:rsid w:val="001F74ED"/>
     <w:pPr>
       <w:spacing w:after="60" w:line="360" w:lineRule="atLeast"/>
       <w:ind w:left="1440"/>
@@ -25824,7 +25863,7 @@
     <w:name w:val="BoxCaption"/>
     <w:next w:val="BoxBody"/>
     <w:qFormat/>
-    <w:rsid w:val="002A244F"/>
+    <w:rsid w:val="001F74ED"/>
     <w:pPr>
       <w:spacing w:line="180" w:lineRule="atLeast"/>
     </w:pPr>
@@ -25841,7 +25880,7 @@
   <w:style w:type="paragraph" w:customStyle="1" w:styleId="BoxBody">
     <w:name w:val="BoxBody"/>
     <w:qFormat/>
-    <w:rsid w:val="002A244F"/>
+    <w:rsid w:val="001F74ED"/>
     <w:pPr>
       <w:widowControl w:val="0"/>
       <w:pBdr>
@@ -25866,7 +25905,7 @@
   <w:style w:type="paragraph" w:customStyle="1" w:styleId="BoxBodyFirst">
     <w:name w:val="BoxBodyFirst"/>
     <w:qFormat/>
-    <w:rsid w:val="002A244F"/>
+    <w:rsid w:val="001F74ED"/>
     <w:pPr>
       <w:widowControl w:val="0"/>
       <w:pBdr>
@@ -25889,7 +25928,7 @@
   <w:style w:type="paragraph" w:customStyle="1" w:styleId="ChapterTitle">
     <w:name w:val="ChapterTitle"/>
     <w:qFormat/>
-    <w:rsid w:val="002A244F"/>
+    <w:rsid w:val="001F74ED"/>
     <w:pPr>
       <w:keepLines/>
       <w:suppressAutoHyphens/>
@@ -25913,7 +25952,7 @@
   <w:style w:type="paragraph" w:customStyle="1" w:styleId="BoxListBullet">
     <w:name w:val="BoxListBullet"/>
     <w:qFormat/>
-    <w:rsid w:val="002A244F"/>
+    <w:rsid w:val="001F74ED"/>
     <w:pPr>
       <w:widowControl w:val="0"/>
       <w:numPr>
@@ -25939,7 +25978,7 @@
   <w:style w:type="paragraph" w:customStyle="1" w:styleId="BoxCode">
     <w:name w:val="BoxCode"/>
     <w:qFormat/>
-    <w:rsid w:val="002A244F"/>
+    <w:rsid w:val="001F74ED"/>
     <w:pPr>
       <w:widowControl w:val="0"/>
       <w:pBdr>
@@ -25964,7 +26003,7 @@
   <w:style w:type="paragraph" w:customStyle="1" w:styleId="BoxListBody">
     <w:name w:val="BoxListBody"/>
     <w:qFormat/>
-    <w:rsid w:val="002A244F"/>
+    <w:rsid w:val="001F74ED"/>
     <w:pPr>
       <w:widowControl w:val="0"/>
       <w:pBdr>
@@ -25988,7 +26027,7 @@
   <w:style w:type="paragraph" w:customStyle="1" w:styleId="BoxListHead">
     <w:name w:val="BoxListHead"/>
     <w:qFormat/>
-    <w:rsid w:val="002A244F"/>
+    <w:rsid w:val="001F74ED"/>
     <w:pPr>
       <w:keepNext/>
       <w:keepLines/>
@@ -26016,7 +26055,7 @@
     <w:name w:val="KeyCaps"/>
     <w:uiPriority w:val="1"/>
     <w:qFormat/>
-    <w:rsid w:val="002A244F"/>
+    <w:rsid w:val="001F74ED"/>
     <w:rPr>
       <w:rFonts w:cs="NewBaskervilleStd-Roman"/>
       <w:caps w:val="0"/>
@@ -26033,7 +26072,7 @@
     <w:name w:val="wingdings"/>
     <w:uiPriority w:val="1"/>
     <w:qFormat/>
-    <w:rsid w:val="002A244F"/>
+    <w:rsid w:val="001F74ED"/>
     <w:rPr>
       <w:rFonts w:ascii="Wingdings2" w:hAnsi="Wingdings2" w:cs="Wingdings2"/>
       <w:color w:val="000000"/>
@@ -26047,7 +26086,7 @@
   <w:style w:type="paragraph" w:customStyle="1" w:styleId="ListBody">
     <w:name w:val="ListBody"/>
     <w:qFormat/>
-    <w:rsid w:val="002A244F"/>
+    <w:rsid w:val="001F74ED"/>
     <w:pPr>
       <w:widowControl w:val="0"/>
       <w:autoSpaceDE w:val="0"/>
@@ -26069,7 +26108,7 @@
     <w:name w:val="LinkURL"/>
     <w:uiPriority w:val="1"/>
     <w:qFormat/>
-    <w:rsid w:val="002A244F"/>
+    <w:rsid w:val="001F74ED"/>
     <w:rPr>
       <w:rFonts w:cs="NewBaskervilleStd-Italic"/>
       <w:i/>
@@ -26085,7 +26124,7 @@
   <w:style w:type="paragraph" w:customStyle="1" w:styleId="Note">
     <w:name w:val="Note"/>
     <w:qFormat/>
-    <w:rsid w:val="002A244F"/>
+    <w:rsid w:val="001F74ED"/>
     <w:pPr>
       <w:widowControl w:val="0"/>
       <w:autoSpaceDE w:val="0"/>
@@ -26107,7 +26146,7 @@
   <w:style w:type="character" w:customStyle="1" w:styleId="bulletcharacter">
     <w:name w:val="bullet_character"/>
     <w:uiPriority w:val="99"/>
-    <w:rsid w:val="002A244F"/>
+    <w:rsid w:val="001F74ED"/>
     <w:rPr>
       <w:rFonts w:ascii="Symbol" w:hAnsi="Symbol" w:cs="Symbol"/>
       <w:color w:val="000000"/>
@@ -26117,7 +26156,7 @@
     <w:name w:val="Superscript"/>
     <w:uiPriority w:val="1"/>
     <w:qFormat/>
-    <w:rsid w:val="002A244F"/>
+    <w:rsid w:val="001F74ED"/>
     <w:rPr>
       <w:color w:val="3366FF"/>
       <w:vertAlign w:val="superscript"/>
@@ -26127,7 +26166,7 @@
     <w:name w:val="SuperscriptItalic"/>
     <w:uiPriority w:val="1"/>
     <w:qFormat/>
-    <w:rsid w:val="002A244F"/>
+    <w:rsid w:val="001F74ED"/>
     <w:rPr>
       <w:i/>
       <w:color w:val="3366FF"/>
@@ -26138,7 +26177,7 @@
     <w:name w:val="Subscript"/>
     <w:uiPriority w:val="1"/>
     <w:qFormat/>
-    <w:rsid w:val="002A244F"/>
+    <w:rsid w:val="001F74ED"/>
     <w:rPr>
       <w:color w:val="3366FF"/>
       <w:vertAlign w:val="subscript"/>
@@ -26148,7 +26187,7 @@
     <w:name w:val="SubscriptItalic"/>
     <w:uiPriority w:val="1"/>
     <w:qFormat/>
-    <w:rsid w:val="002A244F"/>
+    <w:rsid w:val="001F74ED"/>
     <w:rPr>
       <w:i/>
       <w:color w:val="3366FF"/>
@@ -26159,7 +26198,7 @@
     <w:name w:val="Symbol"/>
     <w:uiPriority w:val="1"/>
     <w:qFormat/>
-    <w:rsid w:val="002A244F"/>
+    <w:rsid w:val="001F74ED"/>
     <w:rPr>
       <w:rFonts w:ascii="Symbol" w:hAnsi="Symbol"/>
     </w:rPr>
@@ -26168,7 +26207,7 @@
     <w:name w:val="Italic"/>
     <w:uiPriority w:val="1"/>
     <w:qFormat/>
-    <w:rsid w:val="002A244F"/>
+    <w:rsid w:val="001F74ED"/>
     <w:rPr>
       <w:rFonts w:cs="NewBaskervilleStd-Italic"/>
       <w:i/>
@@ -26184,7 +26223,7 @@
   <w:style w:type="paragraph" w:customStyle="1" w:styleId="ListBullet">
     <w:name w:val="ListBullet"/>
     <w:qFormat/>
-    <w:rsid w:val="002A244F"/>
+    <w:rsid w:val="001F74ED"/>
     <w:pPr>
       <w:widowControl w:val="0"/>
       <w:numPr>
@@ -26210,7 +26249,7 @@
   <w:style w:type="paragraph" w:customStyle="1" w:styleId="ListCode">
     <w:name w:val="ListCode"/>
     <w:qFormat/>
-    <w:rsid w:val="002A244F"/>
+    <w:rsid w:val="001F74ED"/>
     <w:pPr>
       <w:widowControl w:val="0"/>
       <w:pBdr>
@@ -26236,7 +26275,7 @@
   <w:style w:type="paragraph" w:customStyle="1" w:styleId="ListHead">
     <w:name w:val="ListHead"/>
     <w:qFormat/>
-    <w:rsid w:val="002A244F"/>
+    <w:rsid w:val="001F74ED"/>
     <w:pPr>
       <w:keepNext/>
       <w:keepLines/>
@@ -26262,7 +26301,7 @@
   <w:style w:type="paragraph" w:customStyle="1" w:styleId="ListNumber">
     <w:name w:val="ListNumber"/>
     <w:qFormat/>
-    <w:rsid w:val="002A244F"/>
+    <w:rsid w:val="001F74ED"/>
     <w:pPr>
       <w:widowControl w:val="0"/>
       <w:numPr>
@@ -26288,7 +26327,7 @@
   <w:style w:type="paragraph" w:customStyle="1" w:styleId="ListNumberSub">
     <w:name w:val="ListNumberSub"/>
     <w:qFormat/>
-    <w:rsid w:val="002A244F"/>
+    <w:rsid w:val="001F74ED"/>
     <w:pPr>
       <w:widowControl w:val="0"/>
       <w:numPr>
@@ -26314,7 +26353,7 @@
   <w:style w:type="paragraph" w:customStyle="1" w:styleId="GraphicSlug">
     <w:name w:val="GraphicSlug"/>
     <w:qFormat/>
-    <w:rsid w:val="002A244F"/>
+    <w:rsid w:val="001F74ED"/>
     <w:pPr>
       <w:keepLines/>
       <w:widowControl w:val="0"/>
@@ -26339,7 +26378,7 @@
     <w:name w:val="AltText"/>
     <w:uiPriority w:val="1"/>
     <w:qFormat/>
-    <w:rsid w:val="002A244F"/>
+    <w:rsid w:val="001F74ED"/>
     <w:rPr>
       <w:color w:val="008000"/>
     </w:rPr>
@@ -26347,7 +26386,7 @@
   <w:style w:type="paragraph" w:customStyle="1" w:styleId="PartNumber">
     <w:name w:val="PartNumber"/>
     <w:qFormat/>
-    <w:rsid w:val="002A244F"/>
+    <w:rsid w:val="001F74ED"/>
     <w:pPr>
       <w:widowControl w:val="0"/>
       <w:suppressAutoHyphens/>
@@ -26372,7 +26411,7 @@
   <w:style w:type="paragraph" w:customStyle="1" w:styleId="PartTitle">
     <w:name w:val="PartTitle"/>
     <w:qFormat/>
-    <w:rsid w:val="002A244F"/>
+    <w:rsid w:val="001F74ED"/>
     <w:pPr>
       <w:keepLines/>
       <w:widowControl w:val="0"/>
@@ -26400,7 +26439,7 @@
   <w:style w:type="paragraph" w:customStyle="1" w:styleId="PartIntro">
     <w:name w:val="PartIntro"/>
     <w:qFormat/>
-    <w:rsid w:val="002A244F"/>
+    <w:rsid w:val="001F74ED"/>
     <w:pPr>
       <w:widowControl w:val="0"/>
       <w:autoSpaceDE w:val="0"/>
@@ -26422,7 +26461,7 @@
   <w:style w:type="paragraph" w:customStyle="1" w:styleId="PartList">
     <w:name w:val="PartList"/>
     <w:qFormat/>
-    <w:rsid w:val="002A244F"/>
+    <w:rsid w:val="001F74ED"/>
     <w:pPr>
       <w:widowControl w:val="0"/>
       <w:tabs>
@@ -26446,7 +26485,7 @@
   <w:style w:type="paragraph" w:customStyle="1" w:styleId="ChapterIntroList">
     <w:name w:val="ChapterIntroList"/>
     <w:qFormat/>
-    <w:rsid w:val="002A244F"/>
+    <w:rsid w:val="001F74ED"/>
     <w:pPr>
       <w:widowControl w:val="0"/>
       <w:tabs>
@@ -26469,7 +26508,7 @@
   </w:style>
   <w:style w:type="paragraph" w:customStyle="1" w:styleId="ChapterSubtitle">
     <w:name w:val="ChapterSubtitle"/>
-    <w:rsid w:val="002A244F"/>
+    <w:rsid w:val="001F74ED"/>
     <w:pPr>
       <w:keepLines/>
       <w:widowControl w:val="0"/>
@@ -26496,7 +26535,7 @@
   <w:style w:type="paragraph" w:customStyle="1" w:styleId="BodyContinued">
     <w:name w:val="BodyContinued"/>
     <w:qFormat/>
-    <w:rsid w:val="002A244F"/>
+    <w:rsid w:val="001F74ED"/>
     <w:pPr>
       <w:widowControl w:val="0"/>
       <w:autoSpaceDE w:val="0"/>
@@ -26517,7 +26556,7 @@
   <w:style w:type="paragraph" w:customStyle="1" w:styleId="BoxHeadA">
     <w:name w:val="BoxHeadA"/>
     <w:qFormat/>
-    <w:rsid w:val="002A244F"/>
+    <w:rsid w:val="001F74ED"/>
     <w:pPr>
       <w:keepNext/>
       <w:keepLines/>
@@ -26548,7 +26587,7 @@
     <w:name w:val="BoxHeadB"/>
     <w:basedOn w:val="BoxHeadA"/>
     <w:qFormat/>
-    <w:rsid w:val="002A244F"/>
+    <w:rsid w:val="001F74ED"/>
     <w:pPr>
       <w:spacing w:before="120"/>
     </w:pPr>
@@ -26561,7 +26600,7 @@
   <w:style w:type="paragraph" w:customStyle="1" w:styleId="BoxBodyContinued">
     <w:name w:val="BoxBodyContinued"/>
     <w:qFormat/>
-    <w:rsid w:val="002A244F"/>
+    <w:rsid w:val="001F74ED"/>
     <w:pPr>
       <w:widowControl w:val="0"/>
       <w:pBdr>
@@ -26584,7 +26623,7 @@
   <w:style w:type="character" w:customStyle="1" w:styleId="Bold">
     <w:name w:val="Bold"/>
     <w:uiPriority w:val="1"/>
-    <w:rsid w:val="002A244F"/>
+    <w:rsid w:val="001F74ED"/>
     <w:rPr>
       <w:b/>
       <w:bCs/>
@@ -26593,7 +26632,7 @@
   </w:style>
   <w:style w:type="paragraph" w:customStyle="1" w:styleId="RunInHead">
     <w:name w:val="RunInHead"/>
-    <w:rsid w:val="002A244F"/>
+    <w:rsid w:val="001F74ED"/>
     <w:pPr>
       <w:widowControl w:val="0"/>
       <w:autoSpaceDE w:val="0"/>
@@ -26615,7 +26654,7 @@
   <w:style w:type="paragraph" w:customStyle="1" w:styleId="RunInPara">
     <w:name w:val="RunInPara"/>
     <w:qFormat/>
-    <w:rsid w:val="002A244F"/>
+    <w:rsid w:val="001F74ED"/>
     <w:pPr>
       <w:widowControl w:val="0"/>
       <w:autoSpaceDE w:val="0"/>
@@ -26635,7 +26674,7 @@
   </w:style>
   <w:style w:type="paragraph" w:customStyle="1" w:styleId="BoxRunInHead">
     <w:name w:val="BoxRunInHead"/>
-    <w:rsid w:val="002A244F"/>
+    <w:rsid w:val="001F74ED"/>
     <w:pPr>
       <w:widowControl w:val="0"/>
       <w:pBdr>
@@ -26659,7 +26698,7 @@
   <w:style w:type="paragraph" w:customStyle="1" w:styleId="BoxRunInPara">
     <w:name w:val="BoxRunInPara"/>
     <w:qFormat/>
-    <w:rsid w:val="002A244F"/>
+    <w:rsid w:val="001F74ED"/>
     <w:pPr>
       <w:widowControl w:val="0"/>
       <w:pBdr>
@@ -26682,7 +26721,7 @@
   <w:style w:type="paragraph" w:customStyle="1" w:styleId="BoxExtractPara">
     <w:name w:val="BoxExtractPara"/>
     <w:qFormat/>
-    <w:rsid w:val="002A244F"/>
+    <w:rsid w:val="001F74ED"/>
     <w:pPr>
       <w:widowControl w:val="0"/>
       <w:pBdr>
@@ -26707,7 +26746,7 @@
     <w:name w:val="GraphicInline"/>
     <w:uiPriority w:val="1"/>
     <w:qFormat/>
-    <w:rsid w:val="002A244F"/>
+    <w:rsid w:val="001F74ED"/>
     <w:rPr>
       <w:color w:val="3366FF"/>
       <w:bdr w:val="none" w:sz="0" w:space="0" w:color="auto"/>
@@ -26718,7 +26757,7 @@
     <w:name w:val="KeyTerm"/>
     <w:uiPriority w:val="1"/>
     <w:qFormat/>
-    <w:rsid w:val="002A244F"/>
+    <w:rsid w:val="001F74ED"/>
     <w:rPr>
       <w:i/>
       <w:color w:val="3366FF"/>
@@ -26730,7 +26769,7 @@
     <w:name w:val="DigitalOnly"/>
     <w:uiPriority w:val="1"/>
     <w:qFormat/>
-    <w:rsid w:val="002A244F"/>
+    <w:rsid w:val="001F74ED"/>
     <w:rPr>
       <w:color w:val="3366FF"/>
       <w:bdr w:val="single" w:sz="4" w:space="0" w:color="3366FF"/>
@@ -26740,7 +26779,7 @@
     <w:name w:val="PrintOnly"/>
     <w:uiPriority w:val="1"/>
     <w:qFormat/>
-    <w:rsid w:val="002A244F"/>
+    <w:rsid w:val="001F74ED"/>
     <w:rPr>
       <w:color w:val="3366FF"/>
       <w:bdr w:val="single" w:sz="4" w:space="0" w:color="FF0000"/>
@@ -26751,7 +26790,7 @@
     <w:basedOn w:val="LinkURL"/>
     <w:uiPriority w:val="1"/>
     <w:qFormat/>
-    <w:rsid w:val="002A244F"/>
+    <w:rsid w:val="001F74ED"/>
     <w:rPr>
       <w:rFonts w:cs="NewBaskervilleStd-Italic"/>
       <w:b w:val="0"/>
@@ -26771,7 +26810,7 @@
     <w:basedOn w:val="LinkEmail"/>
     <w:uiPriority w:val="1"/>
     <w:qFormat/>
-    <w:rsid w:val="002A244F"/>
+    <w:rsid w:val="001F74ED"/>
     <w:rPr>
       <w:rFonts w:cs="NewBaskervilleStd-Italic"/>
       <w:b w:val="0"/>
@@ -26790,7 +26829,7 @@
     <w:name w:val="Highlight"/>
     <w:uiPriority w:val="1"/>
     <w:qFormat/>
-    <w:rsid w:val="002A244F"/>
+    <w:rsid w:val="001F74ED"/>
     <w:rPr>
       <w:color w:val="3366FF"/>
       <w:bdr w:val="none" w:sz="0" w:space="0" w:color="auto"/>
@@ -26801,7 +26840,7 @@
     <w:name w:val="FootnoteReference"/>
     <w:uiPriority w:val="1"/>
     <w:qFormat/>
-    <w:rsid w:val="002A244F"/>
+    <w:rsid w:val="001F74ED"/>
     <w:rPr>
       <w:color w:val="3366FF"/>
       <w:vertAlign w:val="superscript"/>
@@ -26810,7 +26849,7 @@
   <w:style w:type="paragraph" w:customStyle="1" w:styleId="Footnote">
     <w:name w:val="Footnote"/>
     <w:qFormat/>
-    <w:rsid w:val="002A244F"/>
+    <w:rsid w:val="001F74ED"/>
     <w:pPr>
       <w:widowControl w:val="0"/>
       <w:pBdr>
@@ -26837,7 +26876,7 @@
     <w:basedOn w:val="FootnoteReference0"/>
     <w:uiPriority w:val="1"/>
     <w:qFormat/>
-    <w:rsid w:val="002A244F"/>
+    <w:rsid w:val="001F74ED"/>
     <w:rPr>
       <w:color w:val="3366FF"/>
       <w:vertAlign w:val="superscript"/>
@@ -26848,7 +26887,7 @@
     <w:basedOn w:val="FootnoteReference0"/>
     <w:uiPriority w:val="1"/>
     <w:qFormat/>
-    <w:rsid w:val="002A244F"/>
+    <w:rsid w:val="001F74ED"/>
     <w:rPr>
       <w:color w:val="3366FF"/>
       <w:vertAlign w:val="superscript"/>
@@ -26857,7 +26896,7 @@
   <w:style w:type="paragraph" w:customStyle="1" w:styleId="QuotePara">
     <w:name w:val="QuotePara"/>
     <w:qFormat/>
-    <w:rsid w:val="002A244F"/>
+    <w:rsid w:val="001F74ED"/>
     <w:pPr>
       <w:widowControl w:val="0"/>
       <w:autoSpaceDE w:val="0"/>
@@ -26879,7 +26918,7 @@
     <w:name w:val="QuoteSource"/>
     <w:basedOn w:val="QuotePara"/>
     <w:qFormat/>
-    <w:rsid w:val="002A244F"/>
+    <w:rsid w:val="001F74ED"/>
     <w:pPr>
       <w:spacing w:after="240"/>
       <w:jc w:val="right"/>
@@ -26889,7 +26928,7 @@
     <w:name w:val="Caps"/>
     <w:uiPriority w:val="1"/>
     <w:qFormat/>
-    <w:rsid w:val="002A244F"/>
+    <w:rsid w:val="001F74ED"/>
     <w:rPr>
       <w:caps/>
       <w:smallCaps w:val="0"/>
@@ -26900,7 +26939,7 @@
     <w:name w:val="SmallCaps"/>
     <w:uiPriority w:val="1"/>
     <w:qFormat/>
-    <w:rsid w:val="002A244F"/>
+    <w:rsid w:val="001F74ED"/>
     <w:rPr>
       <w:caps w:val="0"/>
       <w:smallCaps/>
@@ -26912,7 +26951,7 @@
     <w:basedOn w:val="SmallCaps"/>
     <w:uiPriority w:val="1"/>
     <w:qFormat/>
-    <w:rsid w:val="002A244F"/>
+    <w:rsid w:val="001F74ED"/>
     <w:rPr>
       <w:b/>
       <w:bCs/>
@@ -26926,7 +26965,7 @@
     <w:basedOn w:val="SmallCapsBold"/>
     <w:uiPriority w:val="1"/>
     <w:qFormat/>
-    <w:rsid w:val="002A244F"/>
+    <w:rsid w:val="001F74ED"/>
     <w:rPr>
       <w:b/>
       <w:bCs/>
@@ -26942,7 +26981,7 @@
     <w:basedOn w:val="SmallCaps"/>
     <w:uiPriority w:val="1"/>
     <w:qFormat/>
-    <w:rsid w:val="002A244F"/>
+    <w:rsid w:val="001F74ED"/>
     <w:rPr>
       <w:i/>
       <w:iCs/>
@@ -26955,7 +26994,7 @@
     <w:name w:val="NSSymbol"/>
     <w:uiPriority w:val="1"/>
     <w:qFormat/>
-    <w:rsid w:val="002A244F"/>
+    <w:rsid w:val="001F74ED"/>
     <w:rPr>
       <w:color w:val="3366FF"/>
     </w:rPr>
@@ -26964,7 +27003,7 @@
     <w:name w:val="Table Grid"/>
     <w:basedOn w:val="TableNormal"/>
     <w:uiPriority w:val="59"/>
-    <w:rsid w:val="002A244F"/>
+    <w:rsid w:val="001F74ED"/>
     <w:rPr>
       <w:rFonts w:ascii="Calibri" w:eastAsia="Times New Roman" w:hAnsi="Calibri" w:cs="Times New Roman"/>
       <w:sz w:val="20"/>
@@ -26984,7 +27023,7 @@
   <w:style w:type="paragraph" w:customStyle="1" w:styleId="TableHeaderSub">
     <w:name w:val="TableHeaderSub"/>
     <w:qFormat/>
-    <w:rsid w:val="002A244F"/>
+    <w:rsid w:val="001F74ED"/>
     <w:pPr>
       <w:keepLines/>
       <w:widowControl w:val="0"/>
@@ -27006,7 +27045,7 @@
   <w:style w:type="paragraph" w:customStyle="1" w:styleId="TableFootnote">
     <w:name w:val="TableFootnote"/>
     <w:qFormat/>
-    <w:rsid w:val="002A244F"/>
+    <w:rsid w:val="001F74ED"/>
     <w:pPr>
       <w:keepLines/>
       <w:widowControl w:val="0"/>
@@ -27027,7 +27066,7 @@
   <w:style w:type="paragraph" w:customStyle="1" w:styleId="TableListBulleted">
     <w:name w:val="TableListBulleted"/>
     <w:qFormat/>
-    <w:rsid w:val="002A244F"/>
+    <w:rsid w:val="001F74ED"/>
     <w:pPr>
       <w:keepLines/>
       <w:widowControl w:val="0"/>
@@ -27051,7 +27090,7 @@
   <w:style w:type="paragraph" w:customStyle="1" w:styleId="TableListNumbered">
     <w:name w:val="TableListNumbered"/>
     <w:qFormat/>
-    <w:rsid w:val="002A244F"/>
+    <w:rsid w:val="001F74ED"/>
     <w:pPr>
       <w:keepLines/>
       <w:widowControl w:val="0"/>
@@ -27075,7 +27114,7 @@
   <w:style w:type="paragraph" w:customStyle="1" w:styleId="TableListPlain">
     <w:name w:val="TableListPlain"/>
     <w:qFormat/>
-    <w:rsid w:val="002A244F"/>
+    <w:rsid w:val="001F74ED"/>
     <w:pPr>
       <w:keepLines/>
       <w:widowControl w:val="0"/>
@@ -27098,7 +27137,7 @@
     <w:name w:val="ExtractPara"/>
     <w:basedOn w:val="QuotePara"/>
     <w:qFormat/>
-    <w:rsid w:val="002A244F"/>
+    <w:rsid w:val="001F74ED"/>
     <w:rPr>
       <w:sz w:val="18"/>
       <w:szCs w:val="18"/>
@@ -27108,7 +27147,7 @@
     <w:name w:val="ExtractSource"/>
     <w:basedOn w:val="ExtractPara"/>
     <w:qFormat/>
-    <w:rsid w:val="002A244F"/>
+    <w:rsid w:val="001F74ED"/>
     <w:pPr>
       <w:jc w:val="right"/>
     </w:pPr>
@@ -27117,7 +27156,7 @@
     <w:name w:val="ExtractParaContinued"/>
     <w:basedOn w:val="ExtractPara"/>
     <w:qFormat/>
-    <w:rsid w:val="002A244F"/>
+    <w:rsid w:val="001F74ED"/>
     <w:pPr>
       <w:spacing w:before="0"/>
       <w:ind w:firstLine="360"/>
@@ -27126,7 +27165,7 @@
   <w:style w:type="paragraph" w:customStyle="1" w:styleId="AppendixNumber">
     <w:name w:val="AppendixNumber"/>
     <w:qFormat/>
-    <w:rsid w:val="002A244F"/>
+    <w:rsid w:val="001F74ED"/>
     <w:pPr>
       <w:widowControl w:val="0"/>
       <w:suppressAutoHyphens/>
@@ -27151,7 +27190,7 @@
   <w:style w:type="paragraph" w:customStyle="1" w:styleId="AppendixTitle">
     <w:name w:val="AppendixTitle"/>
     <w:qFormat/>
-    <w:rsid w:val="002A244F"/>
+    <w:rsid w:val="001F74ED"/>
     <w:pPr>
       <w:keepLines/>
       <w:widowControl w:val="0"/>
@@ -27179,7 +27218,7 @@
   <w:style w:type="paragraph" w:customStyle="1" w:styleId="BackmatterTitle">
     <w:name w:val="BackmatterTitle"/>
     <w:qFormat/>
-    <w:rsid w:val="002A244F"/>
+    <w:rsid w:val="001F74ED"/>
     <w:pPr>
       <w:keepLines/>
       <w:widowControl w:val="0"/>
@@ -27206,7 +27245,7 @@
   <w:style w:type="paragraph" w:customStyle="1" w:styleId="GlossaryTerm">
     <w:name w:val="GlossaryTerm"/>
     <w:qFormat/>
-    <w:rsid w:val="002A244F"/>
+    <w:rsid w:val="001F74ED"/>
     <w:pPr>
       <w:widowControl w:val="0"/>
       <w:autoSpaceDE w:val="0"/>
@@ -27230,7 +27269,7 @@
   <w:style w:type="paragraph" w:customStyle="1" w:styleId="GlossaryDefinition">
     <w:name w:val="GlossaryDefinition"/>
     <w:qFormat/>
-    <w:rsid w:val="002A244F"/>
+    <w:rsid w:val="001F74ED"/>
     <w:pPr>
       <w:widowControl w:val="0"/>
       <w:autoSpaceDE w:val="0"/>
@@ -27251,7 +27290,7 @@
   <w:style w:type="paragraph" w:customStyle="1" w:styleId="EndnoteEntry">
     <w:name w:val="EndnoteEntry"/>
     <w:qFormat/>
-    <w:rsid w:val="002A244F"/>
+    <w:rsid w:val="001F74ED"/>
     <w:pPr>
       <w:widowControl w:val="0"/>
       <w:autoSpaceDE w:val="0"/>
@@ -27274,7 +27313,7 @@
     <w:basedOn w:val="EndnoteReference"/>
     <w:uiPriority w:val="1"/>
     <w:qFormat/>
-    <w:rsid w:val="002A244F"/>
+    <w:rsid w:val="001F74ED"/>
     <w:rPr>
       <w:color w:val="3366FF"/>
       <w:vertAlign w:val="superscript"/>
@@ -27283,7 +27322,7 @@
   <w:style w:type="paragraph" w:customStyle="1" w:styleId="Reference">
     <w:name w:val="Reference"/>
     <w:qFormat/>
-    <w:rsid w:val="002A244F"/>
+    <w:rsid w:val="001F74ED"/>
     <w:pPr>
       <w:widowControl w:val="0"/>
       <w:autoSpaceDE w:val="0"/>
@@ -27304,7 +27343,7 @@
   <w:style w:type="paragraph" w:customStyle="1" w:styleId="HeadProject">
     <w:name w:val="HeadProject"/>
     <w:qFormat/>
-    <w:rsid w:val="002A244F"/>
+    <w:rsid w:val="001F74ED"/>
     <w:pPr>
       <w:keepNext/>
       <w:keepLines/>
@@ -27334,7 +27373,7 @@
     <w:name w:val="LiteralGray"/>
     <w:uiPriority w:val="1"/>
     <w:qFormat/>
-    <w:rsid w:val="002A244F"/>
+    <w:rsid w:val="001F74ED"/>
     <w:rPr>
       <w:rFonts w:ascii="Courier" w:hAnsi="Courier"/>
       <w:color w:val="A6A6A6" w:themeColor="background1" w:themeShade="A6"/>
@@ -27344,7 +27383,7 @@
     <w:name w:val="PyBracket"/>
     <w:uiPriority w:val="1"/>
     <w:qFormat/>
-    <w:rsid w:val="002A244F"/>
+    <w:rsid w:val="001F74ED"/>
     <w:rPr>
       <w:rFonts w:ascii="Courier" w:hAnsi="Courier" w:cs="TheSansMonoCondensed-Plain"/>
       <w:color w:val="B12735"/>
@@ -27363,7 +27402,7 @@
     <w:basedOn w:val="PyBracket"/>
     <w:uiPriority w:val="1"/>
     <w:qFormat/>
-    <w:rsid w:val="002A244F"/>
+    <w:rsid w:val="001F74ED"/>
     <w:rPr>
       <w:rFonts w:ascii="Courier" w:hAnsi="Courier" w:cs="TheSansMonoCondensed-Plain"/>
       <w:color w:val="BF8F00" w:themeColor="accent4" w:themeShade="BF"/>
@@ -27382,7 +27421,7 @@
     <w:basedOn w:val="PyBracket"/>
     <w:uiPriority w:val="1"/>
     <w:qFormat/>
-    <w:rsid w:val="002A244F"/>
+    <w:rsid w:val="001F74ED"/>
     <w:rPr>
       <w:rFonts w:ascii="Courier" w:hAnsi="Courier" w:cs="TheSansMonoCondensed-Plain"/>
       <w:color w:val="008000"/>
@@ -27400,14 +27439,14 @@
     <w:name w:val="BookHalfTitle"/>
     <w:basedOn w:val="BackmatterTitle"/>
     <w:qFormat/>
-    <w:rsid w:val="002A244F"/>
+    <w:rsid w:val="001F74ED"/>
   </w:style>
   <w:style w:type="character" w:styleId="BookTitle">
     <w:name w:val="Book Title"/>
     <w:basedOn w:val="DefaultParagraphFont"/>
     <w:uiPriority w:val="33"/>
     <w:qFormat/>
-    <w:rsid w:val="002A244F"/>
+    <w:rsid w:val="001F74ED"/>
     <w:rPr>
       <w:b/>
       <w:bCs/>
@@ -27418,7 +27457,7 @@
   <w:style w:type="paragraph" w:customStyle="1" w:styleId="BookTitle0">
     <w:name w:val="BookTitle"/>
     <w:qFormat/>
-    <w:rsid w:val="002A244F"/>
+    <w:rsid w:val="001F74ED"/>
     <w:pPr>
       <w:widowControl w:val="0"/>
       <w:suppressAutoHyphens/>
@@ -27444,13 +27483,13 @@
     <w:name w:val="BookSubtitle"/>
     <w:basedOn w:val="ChapterSubtitle"/>
     <w:qFormat/>
-    <w:rsid w:val="002A244F"/>
+    <w:rsid w:val="001F74ED"/>
   </w:style>
   <w:style w:type="paragraph" w:customStyle="1" w:styleId="BookEdition">
     <w:name w:val="BookEdition"/>
     <w:basedOn w:val="BookSubtitle"/>
     <w:qFormat/>
-    <w:rsid w:val="002A244F"/>
+    <w:rsid w:val="001F74ED"/>
     <w:rPr>
       <w:b w:val="0"/>
       <w:bCs w:val="0"/>
@@ -27464,7 +27503,7 @@
     <w:name w:val="BookAuthor"/>
     <w:basedOn w:val="BookEdition"/>
     <w:qFormat/>
-    <w:rsid w:val="002A244F"/>
+    <w:rsid w:val="001F74ED"/>
     <w:rPr>
       <w:i w:val="0"/>
       <w:iCs w:val="0"/>
@@ -27475,7 +27514,7 @@
     <w:name w:val="BookPublisher"/>
     <w:basedOn w:val="BookAuthor"/>
     <w:qFormat/>
-    <w:rsid w:val="002A244F"/>
+    <w:rsid w:val="001F74ED"/>
     <w:rPr>
       <w:i/>
       <w:iCs/>
@@ -27487,7 +27526,7 @@
   <w:style w:type="paragraph" w:customStyle="1" w:styleId="Copyright">
     <w:name w:val="Copyright"/>
     <w:qFormat/>
-    <w:rsid w:val="002A244F"/>
+    <w:rsid w:val="001F74ED"/>
     <w:pPr>
       <w:widowControl w:val="0"/>
       <w:autoSpaceDE w:val="0"/>
@@ -27508,13 +27547,13 @@
     <w:name w:val="CopyrightLOC"/>
     <w:basedOn w:val="Copyright"/>
     <w:qFormat/>
-    <w:rsid w:val="002A244F"/>
+    <w:rsid w:val="001F74ED"/>
   </w:style>
   <w:style w:type="paragraph" w:customStyle="1" w:styleId="CopyrightHead">
     <w:name w:val="CopyrightHead"/>
     <w:basedOn w:val="CopyrightLOC"/>
     <w:qFormat/>
-    <w:rsid w:val="002A244F"/>
+    <w:rsid w:val="001F74ED"/>
     <w:pPr>
       <w:jc w:val="center"/>
     </w:pPr>
@@ -27526,19 +27565,19 @@
     <w:name w:val="Dedication"/>
     <w:basedOn w:val="BookPublisher"/>
     <w:qFormat/>
-    <w:rsid w:val="002A244F"/>
+    <w:rsid w:val="001F74ED"/>
   </w:style>
   <w:style w:type="paragraph" w:customStyle="1" w:styleId="FrontmatterTitle">
     <w:name w:val="FrontmatterTitle"/>
     <w:basedOn w:val="BackmatterTitle"/>
     <w:qFormat/>
-    <w:rsid w:val="002A244F"/>
+    <w:rsid w:val="001F74ED"/>
   </w:style>
   <w:style w:type="paragraph" w:customStyle="1" w:styleId="TOCFM">
     <w:name w:val="TOCFM"/>
     <w:basedOn w:val="Normal"/>
     <w:qFormat/>
-    <w:rsid w:val="002A244F"/>
+    <w:rsid w:val="001F74ED"/>
     <w:pPr>
       <w:widowControl w:val="0"/>
       <w:autoSpaceDE w:val="0"/>
@@ -27559,7 +27598,7 @@
     <w:name w:val="TOCH1"/>
     <w:basedOn w:val="TOCFM"/>
     <w:qFormat/>
-    <w:rsid w:val="002A244F"/>
+    <w:rsid w:val="001F74ED"/>
     <w:pPr>
       <w:ind w:left="720"/>
     </w:pPr>
@@ -27571,7 +27610,7 @@
     <w:name w:val="TOCPart"/>
     <w:basedOn w:val="TOCH1"/>
     <w:qFormat/>
-    <w:rsid w:val="002A244F"/>
+    <w:rsid w:val="001F74ED"/>
     <w:pPr>
       <w:spacing w:before="120"/>
       <w:ind w:left="0"/>
@@ -27587,7 +27626,7 @@
     <w:name w:val="TOCChapter"/>
     <w:basedOn w:val="TOCH1"/>
     <w:qFormat/>
-    <w:rsid w:val="002A244F"/>
+    <w:rsid w:val="001F74ED"/>
     <w:pPr>
       <w:ind w:left="360"/>
     </w:pPr>
@@ -27600,7 +27639,7 @@
     <w:name w:val="TOCH2"/>
     <w:basedOn w:val="TOCH1"/>
     <w:qFormat/>
-    <w:rsid w:val="002A244F"/>
+    <w:rsid w:val="001F74ED"/>
     <w:pPr>
       <w:ind w:left="1080"/>
     </w:pPr>
@@ -27612,7 +27651,7 @@
     <w:name w:val="TOCH3"/>
     <w:basedOn w:val="TOCH1"/>
     <w:qFormat/>
-    <w:rsid w:val="002A244F"/>
+    <w:rsid w:val="001F74ED"/>
     <w:pPr>
       <w:ind w:left="1440"/>
     </w:pPr>
@@ -27624,7 +27663,7 @@
   <w:style w:type="paragraph" w:customStyle="1" w:styleId="BoxType">
     <w:name w:val="BoxType"/>
     <w:qFormat/>
-    <w:rsid w:val="002A244F"/>
+    <w:rsid w:val="001F74ED"/>
     <w:pPr>
       <w:keepLines/>
       <w:widowControl w:val="0"/>
@@ -27651,7 +27690,7 @@
     <w:name w:val="CustomCharStyle"/>
     <w:uiPriority w:val="1"/>
     <w:qFormat/>
-    <w:rsid w:val="002A244F"/>
+    <w:rsid w:val="001F74ED"/>
     <w:rPr>
       <w:b w:val="0"/>
       <w:bCs w:val="0"/>
@@ -27666,7 +27705,7 @@
     <w:name w:val="CodeAnnotation"/>
     <w:uiPriority w:val="1"/>
     <w:qFormat/>
-    <w:rsid w:val="002A244F"/>
+    <w:rsid w:val="001F74ED"/>
     <w:rPr>
       <w:rFonts w:ascii="Courier" w:hAnsi="Courier" w:cs="TheSansMonoCondensed-Plain"/>
       <w:color w:val="FFFFFF" w:themeColor="background1"/>
@@ -27685,7 +27724,7 @@
   <w:style w:type="paragraph" w:customStyle="1" w:styleId="HeadANumber">
     <w:name w:val="HeadANumber"/>
     <w:qFormat/>
-    <w:rsid w:val="002A244F"/>
+    <w:rsid w:val="001F74ED"/>
     <w:pPr>
       <w:keepNext/>
       <w:keepLines/>
@@ -27716,7 +27755,7 @@
   <w:style w:type="paragraph" w:customStyle="1" w:styleId="HeadB">
     <w:name w:val="HeadB"/>
     <w:qFormat/>
-    <w:rsid w:val="002A244F"/>
+    <w:rsid w:val="001F74ED"/>
     <w:pPr>
       <w:keepNext/>
       <w:keepLines/>
@@ -27746,7 +27785,7 @@
   <w:style w:type="paragraph" w:customStyle="1" w:styleId="HeadBNumber">
     <w:name w:val="HeadBNumber"/>
     <w:qFormat/>
-    <w:rsid w:val="002A244F"/>
+    <w:rsid w:val="001F74ED"/>
     <w:pPr>
       <w:keepNext/>
       <w:keepLines/>
@@ -27779,7 +27818,7 @@
   <w:style w:type="paragraph" w:customStyle="1" w:styleId="HeadC">
     <w:name w:val="HeadC"/>
     <w:qFormat/>
-    <w:rsid w:val="002A244F"/>
+    <w:rsid w:val="001F74ED"/>
     <w:pPr>
       <w:keepNext/>
       <w:keepLines/>
@@ -27805,7 +27844,7 @@
   <w:style w:type="paragraph" w:customStyle="1" w:styleId="HeadCNumber">
     <w:name w:val="HeadCNumber"/>
     <w:qFormat/>
-    <w:rsid w:val="002A244F"/>
+    <w:rsid w:val="001F74ED"/>
     <w:pPr>
       <w:keepNext/>
       <w:keepLines/>
@@ -27837,7 +27876,7 @@
   <w:style w:type="paragraph" w:customStyle="1" w:styleId="ListPlain">
     <w:name w:val="ListPlain"/>
     <w:qFormat/>
-    <w:rsid w:val="002A244F"/>
+    <w:rsid w:val="001F74ED"/>
     <w:pPr>
       <w:widowControl w:val="0"/>
       <w:autoSpaceDE w:val="0"/>
@@ -27858,7 +27897,7 @@
   <w:style w:type="paragraph" w:customStyle="1" w:styleId="CodeAnnotated">
     <w:name w:val="CodeAnnotated"/>
     <w:qFormat/>
-    <w:rsid w:val="002A244F"/>
+    <w:rsid w:val="001F74ED"/>
     <w:pPr>
       <w:widowControl w:val="0"/>
       <w:pBdr>
@@ -27884,7 +27923,7 @@
   <w:style w:type="paragraph" w:customStyle="1" w:styleId="BoxListNumber">
     <w:name w:val="BoxListNumber"/>
     <w:qFormat/>
-    <w:rsid w:val="002A244F"/>
+    <w:rsid w:val="001F74ED"/>
     <w:pPr>
       <w:widowControl w:val="0"/>
       <w:numPr>
@@ -27910,7 +27949,7 @@
   <w:style w:type="paragraph" w:customStyle="1" w:styleId="BoxListPlain">
     <w:name w:val="BoxListPlain"/>
     <w:qFormat/>
-    <w:rsid w:val="002A244F"/>
+    <w:rsid w:val="001F74ED"/>
     <w:pPr>
       <w:widowControl w:val="0"/>
       <w:pBdr>
@@ -27933,7 +27972,7 @@
   <w:style w:type="paragraph" w:customStyle="1" w:styleId="BoxTitle">
     <w:name w:val="BoxTitle"/>
     <w:qFormat/>
-    <w:rsid w:val="002A244F"/>
+    <w:rsid w:val="001F74ED"/>
     <w:pPr>
       <w:keepNext/>
       <w:keepLines/>
@@ -27961,7 +28000,7 @@
     <w:name w:val="MenuArrow"/>
     <w:uiPriority w:val="1"/>
     <w:qFormat/>
-    <w:rsid w:val="002A244F"/>
+    <w:rsid w:val="001F74ED"/>
     <w:rPr>
       <w:rFonts w:ascii="Webdings" w:hAnsi="Webdings" w:cs="Webdings"/>
       <w:color w:val="3366FF"/>
@@ -27975,7 +28014,7 @@
   <w:style w:type="paragraph" w:customStyle="1" w:styleId="TableTitle">
     <w:name w:val="TableTitle"/>
     <w:qFormat/>
-    <w:rsid w:val="002A244F"/>
+    <w:rsid w:val="001F74ED"/>
     <w:pPr>
       <w:keepNext/>
       <w:keepLines/>
@@ -28003,7 +28042,7 @@
     <w:name w:val="EpigraphSource"/>
     <w:basedOn w:val="Epigraph"/>
     <w:qFormat/>
-    <w:rsid w:val="002A244F"/>
+    <w:rsid w:val="001F74ED"/>
     <w:pPr>
       <w:jc w:val="right"/>
     </w:pPr>
@@ -28012,7 +28051,7 @@
     <w:name w:val="Body"/>
     <w:uiPriority w:val="99"/>
     <w:qFormat/>
-    <w:rsid w:val="002A244F"/>
+    <w:rsid w:val="001F74ED"/>
     <w:pPr>
       <w:widowControl w:val="0"/>
       <w:autoSpaceDE w:val="0"/>
@@ -28034,7 +28073,7 @@
     <w:name w:val="ChapterNumber"/>
     <w:next w:val="Normal"/>
     <w:qFormat/>
-    <w:rsid w:val="002A244F"/>
+    <w:rsid w:val="001F74ED"/>
     <w:pPr>
       <w:numPr>
         <w:numId w:val="19"/>
@@ -28057,7 +28096,7 @@
   <w:style w:type="character" w:customStyle="1" w:styleId="Xref">
     <w:name w:val="Xref"/>
     <w:uiPriority w:val="1"/>
-    <w:rsid w:val="002A244F"/>
+    <w:rsid w:val="001F74ED"/>
     <w:rPr>
       <w:color w:val="FF0000"/>
       <w:lang w:val="fr-FR"/>
@@ -28065,7 +28104,7 @@
   </w:style>
   <w:style w:type="paragraph" w:customStyle="1" w:styleId="Default">
     <w:name w:val="Default"/>
-    <w:rsid w:val="002A244F"/>
+    <w:rsid w:val="001F74ED"/>
     <w:pPr>
       <w:autoSpaceDE w:val="0"/>
       <w:autoSpaceDN w:val="0"/>
@@ -28081,31 +28120,31 @@
     <w:name w:val="SourceForeword"/>
     <w:basedOn w:val="ReviewSource"/>
     <w:qFormat/>
-    <w:rsid w:val="002A244F"/>
+    <w:rsid w:val="001F74ED"/>
   </w:style>
   <w:style w:type="paragraph" w:customStyle="1" w:styleId="ReviewHead">
     <w:name w:val="ReviewHead"/>
     <w:basedOn w:val="FrontmatterTitle"/>
     <w:qFormat/>
-    <w:rsid w:val="002A244F"/>
+    <w:rsid w:val="001F74ED"/>
   </w:style>
   <w:style w:type="paragraph" w:customStyle="1" w:styleId="ReviewQuote">
     <w:name w:val="ReviewQuote"/>
     <w:basedOn w:val="QuotePara"/>
     <w:qFormat/>
-    <w:rsid w:val="002A244F"/>
+    <w:rsid w:val="001F74ED"/>
   </w:style>
   <w:style w:type="paragraph" w:customStyle="1" w:styleId="ReviewSource">
     <w:name w:val="ReviewSource"/>
     <w:basedOn w:val="QuoteSource"/>
     <w:qFormat/>
-    <w:rsid w:val="002A244F"/>
+    <w:rsid w:val="001F74ED"/>
   </w:style>
   <w:style w:type="paragraph" w:customStyle="1" w:styleId="ListGraphic">
     <w:name w:val="ListGraphic"/>
     <w:basedOn w:val="GraphicSlug"/>
     <w:qFormat/>
-    <w:rsid w:val="002A244F"/>
+    <w:rsid w:val="001F74ED"/>
     <w:pPr>
       <w:ind w:left="0"/>
     </w:pPr>
@@ -28114,7 +28153,7 @@
     <w:name w:val="ListCaption"/>
     <w:basedOn w:val="CaptionLine"/>
     <w:qFormat/>
-    <w:rsid w:val="002A244F"/>
+    <w:rsid w:val="001F74ED"/>
     <w:pPr>
       <w:ind w:left="3600"/>
     </w:pPr>
@@ -28123,7 +28162,7 @@
     <w:name w:val="NoteContinued"/>
     <w:basedOn w:val="Note"/>
     <w:qFormat/>
-    <w:rsid w:val="002A244F"/>
+    <w:rsid w:val="001F74ED"/>
     <w:pPr>
       <w:spacing w:before="0"/>
       <w:ind w:firstLine="0"/>
@@ -28133,7 +28172,7 @@
     <w:name w:val="NoteCode"/>
     <w:basedOn w:val="Code"/>
     <w:qFormat/>
-    <w:rsid w:val="002A244F"/>
+    <w:rsid w:val="001F74ED"/>
     <w:pPr>
       <w:spacing w:after="240"/>
     </w:pPr>
@@ -28142,7 +28181,7 @@
     <w:name w:val="ListBulletSub"/>
     <w:basedOn w:val="ListBullet"/>
     <w:qFormat/>
-    <w:rsid w:val="002A244F"/>
+    <w:rsid w:val="001F74ED"/>
     <w:pPr>
       <w:ind w:left="2520"/>
     </w:pPr>
@@ -28151,7 +28190,7 @@
     <w:name w:val="CodeCustom1"/>
     <w:basedOn w:val="Code"/>
     <w:qFormat/>
-    <w:rsid w:val="002A244F"/>
+    <w:rsid w:val="001F74ED"/>
     <w:rPr>
       <w:color w:val="00B0F0"/>
     </w:rPr>
@@ -28160,7 +28199,7 @@
     <w:name w:val="CodeCustom2"/>
     <w:basedOn w:val="Normal"/>
     <w:qFormat/>
-    <w:rsid w:val="002A244F"/>
+    <w:rsid w:val="001F74ED"/>
     <w:pPr>
       <w:pBdr>
         <w:left w:val="single" w:sz="4" w:space="14" w:color="auto"/>
@@ -28183,7 +28222,7 @@
     <w:name w:val="BoxGraphic"/>
     <w:basedOn w:val="BoxBodyFirst"/>
     <w:qFormat/>
-    <w:rsid w:val="002A244F"/>
+    <w:rsid w:val="001F74ED"/>
     <w:rPr>
       <w:bCs/>
       <w:color w:val="A12126"/>
@@ -28193,7 +28232,7 @@
     <w:name w:val="Equation"/>
     <w:basedOn w:val="ListPlain"/>
     <w:qFormat/>
-    <w:rsid w:val="002A244F"/>
+    <w:rsid w:val="001F74ED"/>
   </w:style>
   <w:style w:type="paragraph" w:styleId="Revision">
     <w:name w:val="Revision"/>
@@ -28212,7 +28251,7 @@
     <w:name w:val="Style1"/>
     <w:basedOn w:val="BodyText"/>
     <w:qFormat/>
-    <w:rsid w:val="002A244F"/>
+    <w:rsid w:val="001F74ED"/>
   </w:style>
   <w:style w:type="character" w:styleId="CommentReference">
     <w:name w:val="annotation reference"/>

</xml_diff>